<commit_message>
added new edits to injury paper
</commit_message>
<xml_diff>
--- a/USA/state/write_ups/02_monthly_injury_temperature_paper/words/01_nature_cc/10_entire/impact of anomalous temperature on monthly injury mortality by age and sex in the USA 2018 08 01.docx
+++ b/USA/state/write_ups/02_monthly_injury_temperature_paper/words/01_nature_cc/10_entire/impact of anomalous temperature on monthly injury mortality by age and sex in the USA 2018 08 01.docx
@@ -1846,16 +1846,7 @@
           <w:sz w:val="24"/>
           <w:szCs w:val="24"/>
         </w:rPr>
-        <w:t xml:space="preserve"> </w:t>
-      </w:r>
-      <w:r>
-        <w:rPr>
-          <w:rFonts w:ascii="Times New Roman" w:hAnsi="Times New Roman"/>
-          <w:color w:val="000000" w:themeColor="text1"/>
-          <w:sz w:val="24"/>
-          <w:szCs w:val="24"/>
-        </w:rPr>
-        <w:t>(Table 1)</w:t>
+        <w:t xml:space="preserve"> (Table 1)</w:t>
       </w:r>
       <w:r>
         <w:rPr>
@@ -3733,246 +3724,237 @@
           <w:numId w:val="7"/>
         </w:numPr>
         <w:spacing w:after="0" w:line="480" w:lineRule="auto"/>
-        <w:jc w:val="both"/>
-        <w:rPr>
-          <w:rFonts w:ascii="Times New Roman" w:hAnsi="Times New Roman"/>
-          <w:sz w:val="24"/>
-          <w:szCs w:val="24"/>
-        </w:rPr>
-      </w:pPr>
-      <w:r>
-        <w:rPr>
-          <w:rFonts w:ascii="Times New Roman" w:hAnsi="Times New Roman"/>
-          <w:sz w:val="24"/>
-          <w:szCs w:val="24"/>
-        </w:rPr>
-        <w:t>Visual acuity lowered by increases in temperature</w:t>
-      </w:r>
-      <w:r>
-        <w:rPr>
-          <w:rFonts w:ascii="Times New Roman" w:hAnsi="Times New Roman"/>
-          <w:sz w:val="24"/>
-          <w:szCs w:val="24"/>
-        </w:rPr>
-        <w:t>.</w:t>
-      </w:r>
-      <w:r>
-        <w:rPr>
-          <w:rFonts w:ascii="Times New Roman" w:hAnsi="Times New Roman"/>
-          <w:sz w:val="24"/>
-          <w:szCs w:val="24"/>
-        </w:rPr>
-        <w:fldChar w:fldCharType="begin" w:fldLock="1"/>
-      </w:r>
-      <w:r>
-        <w:rPr>
-          <w:rFonts w:ascii="Times New Roman" w:hAnsi="Times New Roman"/>
-          <w:sz w:val="24"/>
-          <w:szCs w:val="24"/>
-        </w:rPr>
-        <w:instrText>ADDIN CSL_CITATION {"citationItems":[{"id":"ITEM-1","itemData":{"DOI":"10.1080/00140138408963605","ISSN":"13665847","abstract":"\"</w:instrText>
-      </w:r>
-      <w:r>
-        <w:rPr>
-          <w:rFonts w:ascii="Times New Roman" w:hAnsi="Times New Roman" w:hint="eastAsia"/>
-          <w:sz w:val="24"/>
-          <w:szCs w:val="24"/>
-        </w:rPr>
-        <w:instrText>視力に及ぼす熱の影響</w:instrText>
-      </w:r>
-      <w:r>
-        <w:rPr>
-          <w:rFonts w:ascii="Times New Roman" w:hAnsi="Times New Roman"/>
-          <w:sz w:val="24"/>
-          <w:szCs w:val="24"/>
-        </w:rPr>
-        <w:instrText xml:space="preserve">  </w:instrText>
-      </w:r>
-      <w:r>
-        <w:rPr>
-          <w:rFonts w:ascii="Times New Roman" w:hAnsi="Times New Roman" w:hint="eastAsia"/>
-          <w:sz w:val="24"/>
-          <w:szCs w:val="24"/>
-        </w:rPr>
-        <w:instrText xml:space="preserve">　</w:instrText>
-      </w:r>
-      <w:r>
-        <w:rPr>
-          <w:rFonts w:ascii="Times New Roman" w:hAnsi="Times New Roman"/>
-          <w:sz w:val="24"/>
-          <w:szCs w:val="24"/>
-        </w:rPr>
-        <w:instrText>9</w:instrText>
-      </w:r>
-      <w:r>
-        <w:rPr>
-          <w:rFonts w:ascii="Times New Roman" w:hAnsi="Times New Roman" w:hint="eastAsia"/>
-          <w:sz w:val="24"/>
-          <w:szCs w:val="24"/>
-        </w:rPr>
-        <w:instrText>名の被験者の視力を</w:instrText>
-      </w:r>
-      <w:r>
-        <w:rPr>
-          <w:rFonts w:ascii="Times New Roman" w:hAnsi="Times New Roman"/>
-          <w:sz w:val="24"/>
-          <w:szCs w:val="24"/>
-        </w:rPr>
-        <w:instrText>3</w:instrText>
-      </w:r>
-      <w:r>
-        <w:rPr>
-          <w:rFonts w:ascii="Times New Roman" w:hAnsi="Times New Roman" w:hint="eastAsia"/>
-          <w:sz w:val="24"/>
-          <w:szCs w:val="24"/>
-        </w:rPr>
-        <w:instrText>つの条件下でランドルト環を用いて測定した。</w:instrText>
-      </w:r>
-      <w:r>
-        <w:rPr>
-          <w:rFonts w:ascii="Times New Roman" w:hAnsi="Times New Roman"/>
-          <w:sz w:val="24"/>
-          <w:szCs w:val="24"/>
-        </w:rPr>
-        <w:instrText>3</w:instrText>
-      </w:r>
-      <w:r>
-        <w:rPr>
-          <w:rFonts w:ascii="Times New Roman" w:hAnsi="Times New Roman" w:hint="eastAsia"/>
-          <w:sz w:val="24"/>
-          <w:szCs w:val="24"/>
-        </w:rPr>
-        <w:instrText>つの条件とは（</w:instrText>
-      </w:r>
-      <w:r>
-        <w:rPr>
-          <w:rFonts w:ascii="Times New Roman" w:hAnsi="Times New Roman"/>
-          <w:sz w:val="24"/>
-          <w:szCs w:val="24"/>
-        </w:rPr>
-        <w:instrText>1</w:instrText>
-      </w:r>
-      <w:r>
-        <w:rPr>
-          <w:rFonts w:ascii="Times New Roman" w:hAnsi="Times New Roman" w:hint="eastAsia"/>
-          <w:sz w:val="24"/>
-          <w:szCs w:val="24"/>
-        </w:rPr>
-        <w:instrText>）熱的中立のコントロール、（</w:instrText>
-      </w:r>
-      <w:r>
-        <w:rPr>
-          <w:rFonts w:ascii="Times New Roman" w:hAnsi="Times New Roman"/>
-          <w:sz w:val="24"/>
-          <w:szCs w:val="24"/>
-        </w:rPr>
-        <w:instrText>2</w:instrText>
-      </w:r>
-      <w:r>
-        <w:rPr>
-          <w:rFonts w:ascii="Times New Roman" w:hAnsi="Times New Roman" w:hint="eastAsia"/>
-          <w:sz w:val="24"/>
-          <w:szCs w:val="24"/>
-        </w:rPr>
-        <w:instrText>）温暖湿潤、（</w:instrText>
-      </w:r>
-      <w:r>
-        <w:rPr>
-          <w:rFonts w:ascii="Times New Roman" w:hAnsi="Times New Roman"/>
-          <w:sz w:val="24"/>
-          <w:szCs w:val="24"/>
-        </w:rPr>
-        <w:instrText>3</w:instrText>
-      </w:r>
-      <w:r>
-        <w:rPr>
-          <w:rFonts w:ascii="Times New Roman" w:hAnsi="Times New Roman" w:hint="eastAsia"/>
-          <w:sz w:val="24"/>
-          <w:szCs w:val="24"/>
-        </w:rPr>
-        <w:instrText>）高温乾燥の環境で、各条件とも被験者を</w:instrText>
-      </w:r>
-      <w:r>
-        <w:rPr>
-          <w:rFonts w:ascii="Times New Roman" w:hAnsi="Times New Roman"/>
-          <w:sz w:val="24"/>
-          <w:szCs w:val="24"/>
-        </w:rPr>
-        <w:instrText>3</w:instrText>
-      </w:r>
-      <w:r>
-        <w:rPr>
-          <w:rFonts w:ascii="Times New Roman" w:hAnsi="Times New Roman" w:hint="eastAsia"/>
-          <w:sz w:val="24"/>
-          <w:szCs w:val="24"/>
-        </w:rPr>
-        <w:instrText>時間放置した。背景照度は</w:instrText>
-      </w:r>
-      <w:r>
-        <w:rPr>
-          <w:rFonts w:ascii="Times New Roman" w:hAnsi="Times New Roman"/>
-          <w:sz w:val="24"/>
-          <w:szCs w:val="24"/>
-        </w:rPr>
-        <w:instrText>450</w:instrText>
-      </w:r>
-      <w:r>
-        <w:rPr>
-          <w:rFonts w:ascii="Times New Roman" w:hAnsi="Times New Roman" w:hint="eastAsia"/>
-          <w:sz w:val="24"/>
-          <w:szCs w:val="24"/>
-        </w:rPr>
-        <w:instrText>と</w:instrText>
-      </w:r>
-      <w:r>
-        <w:rPr>
-          <w:rFonts w:ascii="Times New Roman" w:hAnsi="Times New Roman"/>
-          <w:sz w:val="24"/>
-          <w:szCs w:val="24"/>
-        </w:rPr>
-        <w:instrText>5cd/m2</w:instrText>
-      </w:r>
-      <w:r>
-        <w:rPr>
-          <w:rFonts w:ascii="Times New Roman" w:hAnsi="Times New Roman" w:hint="eastAsia"/>
-          <w:sz w:val="24"/>
-          <w:szCs w:val="24"/>
-        </w:rPr>
-        <w:instrText>とした。熱による負担の指標として、直腸温と心拍数を同時に測定した。両方の照明条件下において、熱による負担と一次相関を示す視覚機能の有意な低下が見られた。</w:instrText>
-      </w:r>
-      <w:r>
-        <w:rPr>
-          <w:rFonts w:ascii="Times New Roman" w:hAnsi="Times New Roman"/>
-          <w:sz w:val="24"/>
-          <w:szCs w:val="24"/>
-        </w:rPr>
-        <w:instrText>\"","author":[{"dropping-particle":"","family":"Hohnsbein","given":"J.","non-dropping-particle":"","parse-names":false,"suffix":""},{"dropping-particle":"","family":"Piekarski","given":"C.","non-dropping-particle":"","parse-names":false,"suffix":""},{"dropping-particle":"","family":"Kampmann","given":"B.","non-dropping-particle":"","parse-names":false,"suffix":""},{"dropping-particle":"","family":"Noack","given":"Th","non-dropping-particle":"","parse-names":false,"suffix":""}],"container-title":"Ergonomics","id":"ITEM-1","issued":{"date-parts":[["1984"]]},"title":"Effects of heat on visual acuity","type":"article-journal"},"uris":["http://www.mendeley.com/documents/?uuid=e1f2a9c0-d5fe-4b87-9758-a7a355c85220"]}],"mendeley":{"formattedCitation":"&lt;sup&gt;14&lt;/sup&gt;","plainTextFormattedCitation":"14","previouslyFormattedCitation":"&lt;sup&gt;14&lt;/sup&gt;"},"properties":{"noteIndex":0},"schema":"https://github.com/citation-style-language/schema/raw/master/csl-citation.json"}</w:instrText>
-      </w:r>
-      <w:r>
-        <w:rPr>
-          <w:rFonts w:ascii="Times New Roman" w:hAnsi="Times New Roman"/>
-          <w:sz w:val="24"/>
-          <w:szCs w:val="24"/>
-        </w:rPr>
-        <w:fldChar w:fldCharType="separate"/>
-      </w:r>
-      <w:r>
-        <w:rPr>
-          <w:rFonts w:ascii="Times New Roman" w:hAnsi="Times New Roman"/>
-          <w:noProof/>
-          <w:sz w:val="24"/>
-          <w:szCs w:val="24"/>
-          <w:vertAlign w:val="superscript"/>
-        </w:rPr>
-        <w:t>14</w:t>
-      </w:r>
-      <w:r>
-        <w:rPr>
-          <w:rFonts w:ascii="Times New Roman" w:hAnsi="Times New Roman"/>
-          <w:sz w:val="24"/>
-          <w:szCs w:val="24"/>
-        </w:rPr>
-        <w:fldChar w:fldCharType="end"/>
+        <w:rPr>
+          <w:rFonts w:ascii="Times New Roman" w:hAnsi="Times New Roman"/>
+          <w:sz w:val="24"/>
+          <w:szCs w:val="24"/>
+        </w:rPr>
+      </w:pPr>
+      <w:r>
+        <w:rPr>
+          <w:rFonts w:ascii="Times New Roman" w:hAnsi="Times New Roman"/>
+          <w:sz w:val="24"/>
+          <w:szCs w:val="24"/>
+        </w:rPr>
+        <w:t>Teenagers generally drive less than all but oldest people, but their numbers of crashes and crash deaths are disproportionately high. 16-19 year olds have nearly 3 times rate of crashes as 20 and over.</w:t>
+      </w:r>
+      <w:r>
+        <w:rPr>
+          <w:rFonts w:ascii="Times New Roman" w:hAnsi="Times New Roman"/>
+          <w:sz w:val="24"/>
+          <w:szCs w:val="24"/>
+        </w:rPr>
+        <w:t xml:space="preserve"> Fatality of passengers also high in younger ages due to disproportionately high levels of unbelted passengers. </w:t>
+      </w:r>
+      <w:r>
+        <w:rPr>
+          <w:rFonts w:ascii="Times New Roman" w:hAnsi="Times New Roman"/>
+          <w:sz w:val="24"/>
+          <w:szCs w:val="24"/>
+        </w:rPr>
+        <w:t>(</w:t>
+      </w:r>
+      <w:hyperlink r:id="rId8" w:history="1">
+        <w:r>
+          <w:rPr>
+            <w:rStyle w:val="Hyperlink"/>
+            <w:rFonts w:ascii="Times New Roman" w:hAnsi="Times New Roman"/>
+            <w:sz w:val="24"/>
+            <w:szCs w:val="24"/>
+          </w:rPr>
+          <w:t>link</w:t>
+        </w:r>
+      </w:hyperlink>
+      <w:r>
+        <w:rPr>
+          <w:rFonts w:ascii="Times New Roman" w:hAnsi="Times New Roman"/>
+          <w:sz w:val="24"/>
+          <w:szCs w:val="24"/>
+        </w:rPr>
+        <w:t>)</w:t>
+      </w:r>
+    </w:p>
+    <w:p>
+      <w:pPr>
+        <w:pStyle w:val="ListParagraph"/>
+        <w:numPr>
+          <w:ilvl w:val="0"/>
+          <w:numId w:val="7"/>
+        </w:numPr>
+        <w:spacing w:after="0" w:line="480" w:lineRule="auto"/>
+        <w:rPr>
+          <w:rFonts w:ascii="Times New Roman" w:hAnsi="Times New Roman"/>
+          <w:sz w:val="24"/>
+          <w:szCs w:val="24"/>
+        </w:rPr>
+      </w:pPr>
+      <w:r>
+        <w:rPr>
+          <w:rFonts w:ascii="Times New Roman" w:hAnsi="Times New Roman"/>
+          <w:sz w:val="24"/>
+          <w:szCs w:val="24"/>
+        </w:rPr>
+        <w:t xml:space="preserve">Also young people (16-29) have highest crash involvements per 100 million miles, along with 80+ </w:t>
+      </w:r>
+      <w:r>
+        <w:rPr>
+          <w:rFonts w:ascii="Times New Roman" w:hAnsi="Times New Roman"/>
+          <w:sz w:val="24"/>
+          <w:szCs w:val="24"/>
+        </w:rPr>
+        <w:t>(</w:t>
+      </w:r>
+      <w:hyperlink r:id="rId9" w:history="1">
+        <w:r>
+          <w:rPr>
+            <w:rStyle w:val="Hyperlink"/>
+            <w:rFonts w:ascii="Times New Roman" w:hAnsi="Times New Roman"/>
+            <w:sz w:val="24"/>
+            <w:szCs w:val="24"/>
+          </w:rPr>
+          <w:t>link</w:t>
+        </w:r>
+      </w:hyperlink>
+      <w:r>
+        <w:rPr>
+          <w:rFonts w:ascii="Times New Roman" w:hAnsi="Times New Roman"/>
+          <w:sz w:val="24"/>
+          <w:szCs w:val="24"/>
+        </w:rPr>
+        <w:t>)</w:t>
+      </w:r>
+    </w:p>
+    <w:p>
+      <w:pPr>
+        <w:pStyle w:val="ListParagraph"/>
+        <w:numPr>
+          <w:ilvl w:val="0"/>
+          <w:numId w:val="7"/>
+        </w:numPr>
+        <w:spacing w:after="0" w:line="480" w:lineRule="auto"/>
+        <w:rPr>
+          <w:rFonts w:ascii="Times New Roman" w:hAnsi="Times New Roman"/>
+          <w:sz w:val="24"/>
+          <w:szCs w:val="24"/>
+        </w:rPr>
+      </w:pPr>
+      <w:r>
+        <w:rPr>
+          <w:rFonts w:ascii="Times New Roman" w:hAnsi="Times New Roman"/>
+          <w:sz w:val="24"/>
+          <w:szCs w:val="24"/>
+        </w:rPr>
+        <w:lastRenderedPageBreak/>
+        <w:t>Night</w:t>
+      </w:r>
+      <w:r>
+        <w:rPr>
+          <w:rFonts w:ascii="Times New Roman" w:hAnsi="Times New Roman"/>
+          <w:sz w:val="24"/>
+          <w:szCs w:val="24"/>
+        </w:rPr>
+        <w:t xml:space="preserve"> </w:t>
+      </w:r>
+      <w:r>
+        <w:rPr>
+          <w:rFonts w:ascii="Times New Roman" w:hAnsi="Times New Roman"/>
+          <w:sz w:val="24"/>
+          <w:szCs w:val="24"/>
+        </w:rPr>
+        <w:t>time driving also a factor perhaps</w:t>
+      </w:r>
+      <w:r>
+        <w:rPr>
+          <w:rFonts w:ascii="Times New Roman" w:hAnsi="Times New Roman"/>
+          <w:sz w:val="24"/>
+          <w:szCs w:val="24"/>
+        </w:rPr>
+        <w:t xml:space="preserve"> as 9pm to midnight are when most teenager crashes happen.</w:t>
+      </w:r>
+      <w:r>
+        <w:rPr>
+          <w:rFonts w:ascii="Times New Roman" w:hAnsi="Times New Roman"/>
+          <w:sz w:val="24"/>
+          <w:szCs w:val="24"/>
+        </w:rPr>
+        <w:t xml:space="preserve"> </w:t>
+      </w:r>
+      <w:r>
+        <w:rPr>
+          <w:rFonts w:ascii="Times New Roman" w:hAnsi="Times New Roman"/>
+          <w:sz w:val="24"/>
+          <w:szCs w:val="24"/>
+        </w:rPr>
+        <w:t>(</w:t>
+      </w:r>
+      <w:hyperlink r:id="rId10" w:history="1">
+        <w:r>
+          <w:rPr>
+            <w:rStyle w:val="Hyperlink"/>
+            <w:rFonts w:ascii="Times New Roman" w:hAnsi="Times New Roman"/>
+            <w:sz w:val="24"/>
+            <w:szCs w:val="24"/>
+          </w:rPr>
+          <w:t>link</w:t>
+        </w:r>
+      </w:hyperlink>
+      <w:r>
+        <w:rPr>
+          <w:rFonts w:ascii="Times New Roman" w:hAnsi="Times New Roman"/>
+          <w:sz w:val="24"/>
+          <w:szCs w:val="24"/>
+        </w:rPr>
+        <w:t>)</w:t>
+      </w:r>
+    </w:p>
+    <w:p>
+      <w:pPr>
+        <w:pStyle w:val="ListParagraph"/>
+        <w:numPr>
+          <w:ilvl w:val="0"/>
+          <w:numId w:val="7"/>
+        </w:numPr>
+        <w:spacing w:after="0" w:line="480" w:lineRule="auto"/>
+        <w:rPr>
+          <w:rFonts w:ascii="Times New Roman" w:hAnsi="Times New Roman"/>
+          <w:sz w:val="24"/>
+          <w:szCs w:val="24"/>
+        </w:rPr>
+      </w:pPr>
+      <w:r>
+        <w:rPr>
+          <w:rFonts w:ascii="Times New Roman" w:hAnsi="Times New Roman"/>
+          <w:sz w:val="24"/>
+          <w:szCs w:val="24"/>
+        </w:rPr>
+        <w:t xml:space="preserve">‘Young drivers are less likely than adults to drive after drinking alcohol, but their crash risk is substantially higher when they do’. </w:t>
+      </w:r>
+      <w:r>
+        <w:rPr>
+          <w:rFonts w:ascii="Times New Roman" w:hAnsi="Times New Roman"/>
+          <w:sz w:val="24"/>
+          <w:szCs w:val="24"/>
+        </w:rPr>
+        <w:t>(</w:t>
+      </w:r>
+      <w:hyperlink r:id="rId11" w:history="1">
+        <w:r>
+          <w:rPr>
+            <w:rStyle w:val="Hyperlink"/>
+            <w:rFonts w:ascii="Times New Roman" w:hAnsi="Times New Roman"/>
+            <w:sz w:val="24"/>
+            <w:szCs w:val="24"/>
+          </w:rPr>
+          <w:t>link</w:t>
+        </w:r>
+      </w:hyperlink>
+      <w:r>
+        <w:rPr>
+          <w:rFonts w:ascii="Times New Roman" w:hAnsi="Times New Roman"/>
+          <w:sz w:val="24"/>
+          <w:szCs w:val="24"/>
+        </w:rPr>
+        <w:t>)</w:t>
       </w:r>
     </w:p>
     <w:p>
@@ -3996,15 +3978,15 @@
           <w:sz w:val="24"/>
           <w:szCs w:val="24"/>
         </w:rPr>
-        <w:t>Temperature second highest meteorological condition affecting road traffic accidents</w:t>
-      </w:r>
-      <w:r>
-        <w:rPr>
-          <w:rFonts w:ascii="Times New Roman" w:hAnsi="Times New Roman"/>
-          <w:sz w:val="24"/>
-          <w:szCs w:val="24"/>
-        </w:rPr>
-        <w:t>, with wind speed the most (?).</w:t>
+        <w:t>Visual acuity lowered by increases in temperature</w:t>
+      </w:r>
+      <w:r>
+        <w:rPr>
+          <w:rFonts w:ascii="Times New Roman" w:hAnsi="Times New Roman"/>
+          <w:sz w:val="24"/>
+          <w:szCs w:val="24"/>
+        </w:rPr>
+        <w:t>.</w:t>
       </w:r>
       <w:r>
         <w:rPr>
@@ -4020,7 +4002,183 @@
           <w:sz w:val="24"/>
           <w:szCs w:val="24"/>
         </w:rPr>
-        <w:instrText>ADDIN CSL_CITATION {"citationItems":[{"id":"ITEM-1","itemData":{"DOI":"10.1007/s00477-012-0584-y","ISSN":"14363240","abstract":"Meteorological conditions have become one of the major factors that influence the frequency and severity of motor vehicle collisions in urban environments. In Kuwait, more than 60,000 accidents occur each year, and about 500 people are killed annually on the roads. This paper is intended to investigate the impact of meteorological conditions on traffic accidents in Kuwait. Stochastic models are developed to analyze and examine the influence of meteorological conditions on the level of road accidents. Normal and lognormal probability densities and their associated cumulative density functions are used to model the meteorological conditions in four different seasons. The results indicate that the most influential meteorological condition that causes accidents is temperature during the fall, spring, and winter seasons. In the summer, wind speed is identified as the most influential factor that accounts for the increased road accidents, with temperature as the second highest meteorological condition affecting accidents. Wind speed and humidity are also found to have significant influence on accident level, following temperature in the fall and winter seasons, respectively. Correlation analyses were also applied and supported the findings obtained using stochastic analyses. The results of this study may help local authorities to reduce the number of accidents and help save people lives. © 2012 Springer-Verlag.","author":[{"dropping-particle":"","family":"Al-Harbi","given":"Meshari","non-dropping-particle":"","parse-names":false,"suffix":""},{"dropping-particle":"","family":"Yassin","given":"Mohamed F.","non-dropping-particle":"","parse-names":false,"suffix":""},{"dropping-particle":"Bin","family":"Shams","given":"Mohamed","non-dropping-particle":"","parse-names":false,"suffix":""}],"container-title":"Stochastic Environmental Research and Risk Assessment","id":"ITEM-1","issued":{"date-parts":[["2012"]]},"title":"Stochastic modeling of the impact of meteorological conditions on road traffic accidents","type":"article-journal"},"uris":["http://www.mendeley.com/documents/?uuid=851468eb-784f-4efb-805d-52d95f918791"]}],"mendeley":{"formattedCitation":"&lt;sup&gt;15&lt;/sup&gt;","plainTextFormattedCitation":"15","previouslyFormattedCitation":"&lt;sup&gt;15&lt;/sup&gt;"},"properties":{"noteIndex":0},"schema":"https://github.com/citation-style-language/schema/raw/master/csl-citation.json"}</w:instrText>
+        <w:instrText>ADDIN CSL_CITATION {"citationItems":[{"id":"ITEM-1","itemData":{"DOI":"10.1080/00140138408963605","ISSN":"13665847","abstract":"\"</w:instrText>
+      </w:r>
+      <w:r>
+        <w:rPr>
+          <w:rFonts w:ascii="Times New Roman" w:hAnsi="Times New Roman" w:hint="eastAsia"/>
+          <w:sz w:val="24"/>
+          <w:szCs w:val="24"/>
+        </w:rPr>
+        <w:instrText>視力に及ぼす熱の影響</w:instrText>
+      </w:r>
+      <w:r>
+        <w:rPr>
+          <w:rFonts w:ascii="Times New Roman" w:hAnsi="Times New Roman"/>
+          <w:sz w:val="24"/>
+          <w:szCs w:val="24"/>
+        </w:rPr>
+        <w:instrText xml:space="preserve">  </w:instrText>
+      </w:r>
+      <w:r>
+        <w:rPr>
+          <w:rFonts w:ascii="Times New Roman" w:hAnsi="Times New Roman" w:hint="eastAsia"/>
+          <w:sz w:val="24"/>
+          <w:szCs w:val="24"/>
+        </w:rPr>
+        <w:instrText xml:space="preserve">　</w:instrText>
+      </w:r>
+      <w:r>
+        <w:rPr>
+          <w:rFonts w:ascii="Times New Roman" w:hAnsi="Times New Roman"/>
+          <w:sz w:val="24"/>
+          <w:szCs w:val="24"/>
+        </w:rPr>
+        <w:instrText>9</w:instrText>
+      </w:r>
+      <w:r>
+        <w:rPr>
+          <w:rFonts w:ascii="Times New Roman" w:hAnsi="Times New Roman" w:hint="eastAsia"/>
+          <w:sz w:val="24"/>
+          <w:szCs w:val="24"/>
+        </w:rPr>
+        <w:instrText>名の被験者の視力を</w:instrText>
+      </w:r>
+      <w:r>
+        <w:rPr>
+          <w:rFonts w:ascii="Times New Roman" w:hAnsi="Times New Roman"/>
+          <w:sz w:val="24"/>
+          <w:szCs w:val="24"/>
+        </w:rPr>
+        <w:instrText>3</w:instrText>
+      </w:r>
+      <w:r>
+        <w:rPr>
+          <w:rFonts w:ascii="Times New Roman" w:hAnsi="Times New Roman" w:hint="eastAsia"/>
+          <w:sz w:val="24"/>
+          <w:szCs w:val="24"/>
+        </w:rPr>
+        <w:instrText>つの条件下でランドルト環を用いて測定した。</w:instrText>
+      </w:r>
+      <w:r>
+        <w:rPr>
+          <w:rFonts w:ascii="Times New Roman" w:hAnsi="Times New Roman"/>
+          <w:sz w:val="24"/>
+          <w:szCs w:val="24"/>
+        </w:rPr>
+        <w:instrText>3</w:instrText>
+      </w:r>
+      <w:r>
+        <w:rPr>
+          <w:rFonts w:ascii="Times New Roman" w:hAnsi="Times New Roman" w:hint="eastAsia"/>
+          <w:sz w:val="24"/>
+          <w:szCs w:val="24"/>
+        </w:rPr>
+        <w:instrText>つの条件とは（</w:instrText>
+      </w:r>
+      <w:r>
+        <w:rPr>
+          <w:rFonts w:ascii="Times New Roman" w:hAnsi="Times New Roman"/>
+          <w:sz w:val="24"/>
+          <w:szCs w:val="24"/>
+        </w:rPr>
+        <w:instrText>1</w:instrText>
+      </w:r>
+      <w:r>
+        <w:rPr>
+          <w:rFonts w:ascii="Times New Roman" w:hAnsi="Times New Roman" w:hint="eastAsia"/>
+          <w:sz w:val="24"/>
+          <w:szCs w:val="24"/>
+        </w:rPr>
+        <w:instrText>）熱的中立のコントロール、（</w:instrText>
+      </w:r>
+      <w:r>
+        <w:rPr>
+          <w:rFonts w:ascii="Times New Roman" w:hAnsi="Times New Roman"/>
+          <w:sz w:val="24"/>
+          <w:szCs w:val="24"/>
+        </w:rPr>
+        <w:instrText>2</w:instrText>
+      </w:r>
+      <w:r>
+        <w:rPr>
+          <w:rFonts w:ascii="Times New Roman" w:hAnsi="Times New Roman" w:hint="eastAsia"/>
+          <w:sz w:val="24"/>
+          <w:szCs w:val="24"/>
+        </w:rPr>
+        <w:instrText>）温暖湿潤、（</w:instrText>
+      </w:r>
+      <w:r>
+        <w:rPr>
+          <w:rFonts w:ascii="Times New Roman" w:hAnsi="Times New Roman"/>
+          <w:sz w:val="24"/>
+          <w:szCs w:val="24"/>
+        </w:rPr>
+        <w:instrText>3</w:instrText>
+      </w:r>
+      <w:r>
+        <w:rPr>
+          <w:rFonts w:ascii="Times New Roman" w:hAnsi="Times New Roman" w:hint="eastAsia"/>
+          <w:sz w:val="24"/>
+          <w:szCs w:val="24"/>
+        </w:rPr>
+        <w:instrText>）高温乾燥の環境で、各条件とも被験者を</w:instrText>
+      </w:r>
+      <w:r>
+        <w:rPr>
+          <w:rFonts w:ascii="Times New Roman" w:hAnsi="Times New Roman"/>
+          <w:sz w:val="24"/>
+          <w:szCs w:val="24"/>
+        </w:rPr>
+        <w:instrText>3</w:instrText>
+      </w:r>
+      <w:r>
+        <w:rPr>
+          <w:rFonts w:ascii="Times New Roman" w:hAnsi="Times New Roman" w:hint="eastAsia"/>
+          <w:sz w:val="24"/>
+          <w:szCs w:val="24"/>
+        </w:rPr>
+        <w:instrText>時間放置した。背景照度は</w:instrText>
+      </w:r>
+      <w:r>
+        <w:rPr>
+          <w:rFonts w:ascii="Times New Roman" w:hAnsi="Times New Roman"/>
+          <w:sz w:val="24"/>
+          <w:szCs w:val="24"/>
+        </w:rPr>
+        <w:instrText>450</w:instrText>
+      </w:r>
+      <w:r>
+        <w:rPr>
+          <w:rFonts w:ascii="Times New Roman" w:hAnsi="Times New Roman" w:hint="eastAsia"/>
+          <w:sz w:val="24"/>
+          <w:szCs w:val="24"/>
+        </w:rPr>
+        <w:instrText>と</w:instrText>
+      </w:r>
+      <w:r>
+        <w:rPr>
+          <w:rFonts w:ascii="Times New Roman" w:hAnsi="Times New Roman"/>
+          <w:sz w:val="24"/>
+          <w:szCs w:val="24"/>
+        </w:rPr>
+        <w:instrText>5cd/m2</w:instrText>
+      </w:r>
+      <w:r>
+        <w:rPr>
+          <w:rFonts w:ascii="Times New Roman" w:hAnsi="Times New Roman" w:hint="eastAsia"/>
+          <w:sz w:val="24"/>
+          <w:szCs w:val="24"/>
+        </w:rPr>
+        <w:instrText>とした。熱による負担の指標として、直腸温と心拍数を同時に測定した。両方の照明条件下において、熱による負担と一次相関を示す視覚機能の有意な低下が見られた。</w:instrText>
+      </w:r>
+      <w:r>
+        <w:rPr>
+          <w:rFonts w:ascii="Times New Roman" w:hAnsi="Times New Roman"/>
+          <w:sz w:val="24"/>
+          <w:szCs w:val="24"/>
+        </w:rPr>
+        <w:instrText>\"","author":[{"dropping-particle":"","family":"Hohnsbein","given":"J.","non-dropping-particle":"","parse-names":false,"suffix":""},{"dropping-particle":"","family":"Piekarski","given":"C.","non-dropping-particle":"","parse-names":false,"suffix":""},{"dropping-particle":"","family":"Kampmann","given":"B.","non-dropping-particle":"","parse-names":false,"suffix":""},{"dropping-particle":"","family":"Noack","given":"Th","non-dropping-particle":"","parse-names":false,"suffix":""}],"container-title":"Ergonomics","id":"ITEM-1","issued":{"date-parts":[["1984"]]},"title":"Effects of heat on visual acuity","type":"article-journal"},"uris":["http://www.mendeley.com/documents/?uuid=e1f2a9c0-d5fe-4b87-9758-a7a355c85220"]}],"mendeley":{"formattedCitation":"&lt;sup&gt;14&lt;/sup&gt;","plainTextFormattedCitation":"14","previouslyFormattedCitation":"&lt;sup&gt;14&lt;/sup&gt;"},"properties":{"noteIndex":0},"schema":"https://github.com/citation-style-language/schema/raw/master/csl-citation.json"}</w:instrText>
       </w:r>
       <w:r>
         <w:rPr>
@@ -4038,7 +4196,7 @@
           <w:szCs w:val="24"/>
           <w:vertAlign w:val="superscript"/>
         </w:rPr>
-        <w:t>15</w:t>
+        <w:t>14</w:t>
       </w:r>
       <w:r>
         <w:rPr>
@@ -4070,115 +4228,57 @@
           <w:sz w:val="24"/>
           <w:szCs w:val="24"/>
         </w:rPr>
-        <w:t>Rainfall also im</w:t>
-      </w:r>
-      <w:r>
-        <w:rPr>
-          <w:rFonts w:ascii="Times New Roman" w:hAnsi="Times New Roman"/>
-          <w:sz w:val="24"/>
-          <w:szCs w:val="24"/>
-        </w:rPr>
-        <w:t>portant from study in Australia</w:t>
-      </w:r>
-    </w:p>
-    <w:p>
-      <w:pPr>
-        <w:spacing w:after="0" w:line="480" w:lineRule="auto"/>
-        <w:jc w:val="both"/>
-        <w:rPr>
-          <w:rFonts w:ascii="Times New Roman" w:hAnsi="Times New Roman"/>
-          <w:i/>
-          <w:sz w:val="24"/>
-          <w:szCs w:val="24"/>
-        </w:rPr>
-      </w:pPr>
-    </w:p>
-    <w:p>
-      <w:pPr>
-        <w:spacing w:after="0" w:line="480" w:lineRule="auto"/>
-        <w:jc w:val="both"/>
-        <w:rPr>
-          <w:rFonts w:ascii="Times New Roman" w:hAnsi="Times New Roman"/>
-          <w:i/>
-          <w:sz w:val="24"/>
-          <w:szCs w:val="24"/>
-        </w:rPr>
-      </w:pPr>
-      <w:r>
-        <w:rPr>
-          <w:rFonts w:ascii="Times New Roman" w:hAnsi="Times New Roman"/>
-          <w:i/>
-          <w:sz w:val="24"/>
-          <w:szCs w:val="24"/>
-        </w:rPr>
-        <w:t>Falls</w:t>
-      </w:r>
-    </w:p>
-    <w:p>
-      <w:pPr>
-        <w:spacing w:after="0" w:line="480" w:lineRule="auto"/>
-        <w:jc w:val="both"/>
-        <w:rPr>
-          <w:rFonts w:ascii="Times New Roman" w:hAnsi="Times New Roman"/>
-          <w:i/>
-          <w:sz w:val="24"/>
-          <w:szCs w:val="24"/>
-        </w:rPr>
-      </w:pPr>
-    </w:p>
-    <w:p>
-      <w:pPr>
-        <w:spacing w:after="0" w:line="480" w:lineRule="auto"/>
-        <w:jc w:val="both"/>
-        <w:rPr>
-          <w:rFonts w:ascii="Times New Roman" w:hAnsi="Times New Roman"/>
-          <w:i/>
-          <w:sz w:val="24"/>
-          <w:szCs w:val="24"/>
-        </w:rPr>
-      </w:pPr>
-      <w:r>
-        <w:rPr>
-          <w:rFonts w:ascii="Times New Roman" w:hAnsi="Times New Roman"/>
-          <w:i/>
-          <w:sz w:val="24"/>
-          <w:szCs w:val="24"/>
-        </w:rPr>
-        <w:lastRenderedPageBreak/>
-        <w:t>Drownings</w:t>
-      </w:r>
-    </w:p>
-    <w:p>
-      <w:pPr>
-        <w:spacing w:after="0" w:line="480" w:lineRule="auto"/>
-        <w:jc w:val="both"/>
-        <w:rPr>
-          <w:rFonts w:ascii="Times New Roman" w:hAnsi="Times New Roman"/>
-          <w:i/>
-          <w:sz w:val="24"/>
-          <w:szCs w:val="24"/>
-        </w:rPr>
-      </w:pPr>
-    </w:p>
-    <w:p>
-      <w:pPr>
-        <w:spacing w:after="0" w:line="480" w:lineRule="auto"/>
-        <w:jc w:val="both"/>
-        <w:rPr>
-          <w:rFonts w:ascii="Times New Roman" w:hAnsi="Times New Roman"/>
-          <w:i/>
-          <w:sz w:val="24"/>
-          <w:szCs w:val="24"/>
-        </w:rPr>
-      </w:pPr>
-      <w:r>
-        <w:rPr>
-          <w:rFonts w:ascii="Times New Roman" w:hAnsi="Times New Roman"/>
-          <w:i/>
-          <w:sz w:val="24"/>
-          <w:szCs w:val="24"/>
-        </w:rPr>
-        <w:t>Assault</w:t>
+        <w:t>Temperature second highest meteorological condition affecting road traffic accidents</w:t>
+      </w:r>
+      <w:r>
+        <w:rPr>
+          <w:rFonts w:ascii="Times New Roman" w:hAnsi="Times New Roman"/>
+          <w:sz w:val="24"/>
+          <w:szCs w:val="24"/>
+        </w:rPr>
+        <w:t>, with wind speed the most (?).</w:t>
+      </w:r>
+      <w:r>
+        <w:rPr>
+          <w:rFonts w:ascii="Times New Roman" w:hAnsi="Times New Roman"/>
+          <w:sz w:val="24"/>
+          <w:szCs w:val="24"/>
+        </w:rPr>
+        <w:fldChar w:fldCharType="begin" w:fldLock="1"/>
+      </w:r>
+      <w:r>
+        <w:rPr>
+          <w:rFonts w:ascii="Times New Roman" w:hAnsi="Times New Roman"/>
+          <w:sz w:val="24"/>
+          <w:szCs w:val="24"/>
+        </w:rPr>
+        <w:instrText>ADDIN CSL_CITATION {"citationItems":[{"id":"ITEM-1","itemData":{"DOI":"10.1007/s00477-012-0584-y","ISSN":"14363240","abstract":"Meteorological conditions have become one of the major factors that influence the frequency and severity of motor vehicle collisions in urban environments. In Kuwait, more than 60,000 accidents occur each year, and about 500 people are killed annually on the roads. This paper is intended to investigate the impact of meteorological conditions on traffic accidents in Kuwait. Stochastic models are developed to analyze and examine the influence of meteorological conditions on the level of road accidents. Normal and lognormal probability densities and their associated cumulative density functions are used to model the meteorological conditions in four different seasons. The results indicate that the most influential meteorological condition that causes accidents is temperature during the fall, spring, and winter seasons. In the summer, wind speed is identified as the most influential factor that accounts for the increased road accidents, with temperature as the second highest meteorological condition affecting accidents. Wind speed and humidity are also found to have significant influence on accident level, following temperature in the fall and winter seasons, respectively. Correlation analyses were also applied and supported the findings obtained using stochastic analyses. The results of this study may help local authorities to reduce the number of accidents and help save people lives. © 2012 Springer-Verlag.","author":[{"dropping-particle":"","family":"Al-Harbi","given":"Meshari","non-dropping-particle":"","parse-names":false,"suffix":""},{"dropping-particle":"","family":"Yassin","given":"Mohamed F.","non-dropping-particle":"","parse-names":false,"suffix":""},{"dropping-particle":"Bin","family":"Shams","given":"Mohamed","non-dropping-particle":"","parse-names":false,"suffix":""}],"container-title":"Stochastic Environmental Research and Risk Assessment","id":"ITEM-1","issued":{"date-parts":[["2012"]]},"title":"Stochastic modeling of the impact of meteorological conditions on road traffic accidents","type":"article-journal"},"uris":["http://www.mendeley.com/documents/?uuid=851468eb-784f-4efb-805d-52d95f918791"]}],"mendeley":{"formattedCitation":"&lt;sup&gt;15&lt;/sup&gt;","plainTextFormattedCitation":"15","previouslyFormattedCitation":"&lt;sup&gt;15&lt;/sup&gt;"},"properties":{"noteIndex":0},"schema":"https://github.com/citation-style-language/schema/raw/master/csl-citation.json"}</w:instrText>
+      </w:r>
+      <w:r>
+        <w:rPr>
+          <w:rFonts w:ascii="Times New Roman" w:hAnsi="Times New Roman"/>
+          <w:sz w:val="24"/>
+          <w:szCs w:val="24"/>
+        </w:rPr>
+        <w:fldChar w:fldCharType="separate"/>
+      </w:r>
+      <w:r>
+        <w:rPr>
+          <w:rFonts w:ascii="Times New Roman" w:hAnsi="Times New Roman"/>
+          <w:noProof/>
+          <w:sz w:val="24"/>
+          <w:szCs w:val="24"/>
+          <w:vertAlign w:val="superscript"/>
+        </w:rPr>
+        <w:t>15</w:t>
+      </w:r>
+      <w:r>
+        <w:rPr>
+          <w:rFonts w:ascii="Times New Roman" w:hAnsi="Times New Roman"/>
+          <w:sz w:val="24"/>
+          <w:szCs w:val="24"/>
+        </w:rPr>
+        <w:fldChar w:fldCharType="end"/>
       </w:r>
     </w:p>
     <w:p>
@@ -4192,84 +4292,58 @@
         <w:jc w:val="both"/>
         <w:rPr>
           <w:rFonts w:ascii="Times New Roman" w:hAnsi="Times New Roman"/>
+          <w:sz w:val="24"/>
+          <w:szCs w:val="24"/>
+        </w:rPr>
+      </w:pPr>
+      <w:r>
+        <w:rPr>
+          <w:rFonts w:ascii="Times New Roman" w:hAnsi="Times New Roman"/>
+          <w:sz w:val="24"/>
+          <w:szCs w:val="24"/>
+        </w:rPr>
+        <w:t>Rainfall also im</w:t>
+      </w:r>
+      <w:r>
+        <w:rPr>
+          <w:rFonts w:ascii="Times New Roman" w:hAnsi="Times New Roman"/>
+          <w:sz w:val="24"/>
+          <w:szCs w:val="24"/>
+        </w:rPr>
+        <w:t>portant from study in Australia</w:t>
+      </w:r>
+    </w:p>
+    <w:p>
+      <w:pPr>
+        <w:spacing w:after="0" w:line="480" w:lineRule="auto"/>
+        <w:jc w:val="both"/>
+        <w:rPr>
+          <w:rFonts w:ascii="Times New Roman" w:hAnsi="Times New Roman"/>
           <w:i/>
           <w:sz w:val="24"/>
           <w:szCs w:val="24"/>
         </w:rPr>
       </w:pPr>
-      <w:r>
-        <w:rPr>
-          <w:rFonts w:ascii="Times New Roman" w:hAnsi="Times New Roman"/>
-          <w:sz w:val="24"/>
-          <w:szCs w:val="24"/>
-        </w:rPr>
-        <w:t>Examples in developing countries of association between conflict and temperature</w:t>
-      </w:r>
-      <w:r>
-        <w:rPr>
-          <w:rFonts w:ascii="Times New Roman" w:hAnsi="Times New Roman"/>
-          <w:sz w:val="24"/>
-          <w:szCs w:val="24"/>
-        </w:rPr>
-        <w:t>.</w:t>
-      </w:r>
-      <w:r>
-        <w:rPr>
-          <w:rFonts w:ascii="Times New Roman" w:hAnsi="Times New Roman"/>
-          <w:sz w:val="24"/>
-          <w:szCs w:val="24"/>
-        </w:rPr>
-        <w:fldChar w:fldCharType="begin" w:fldLock="1"/>
-      </w:r>
-      <w:r>
-        <w:rPr>
-          <w:rFonts w:ascii="Times New Roman" w:hAnsi="Times New Roman"/>
-          <w:sz w:val="24"/>
-          <w:szCs w:val="24"/>
-        </w:rPr>
-        <w:instrText>ADDIN CSL_CITATION {"citationItems":[{"id":"ITEM-1","itemData":{"DOI":"10.1073/pnas.1205130109","ISBN":"1091-6490 (Electronic)\\r0027-8424 (Linking)","ISSN":"0027-8424","PMID":"23090992","abstract":"Recent studies concerning the possible relationship between climate trends and the risks of violent conflict have yielded contradictory results, partly because of choices of conflict measures and modeling design. In this study, we examine climate–conflict relationships us-ing a geographically disaggregated approach. We consider the effects of climate change to be both local and national in character, and we use a conflict database that contains 16,359 individual geo-located violent events for East Africa from 1990 to 2009. Unlike previous studies that relied exclusively on political and economic controls, we analyze the many geographical factors that have been shown to be important in understanding the distribution and causes of violence while also considering yearly and country fixed effects. For our main climate indicators at gridded 1° resolution (</w:instrText>
-      </w:r>
-      <w:r>
-        <w:rPr>
-          <w:rFonts w:ascii="MS Mincho" w:eastAsia="MS Mincho" w:hAnsi="MS Mincho" w:cs="MS Mincho"/>
-          <w:sz w:val="24"/>
-          <w:szCs w:val="24"/>
-        </w:rPr>
-        <w:instrText>∼</w:instrText>
-      </w:r>
-      <w:r>
-        <w:rPr>
-          <w:rFonts w:ascii="Times New Roman" w:hAnsi="Times New Roman"/>
-          <w:sz w:val="24"/>
-          <w:szCs w:val="24"/>
-        </w:rPr>
-        <w:instrText>100 km), wetter deviations from the precipitation norms decrease the risk of violence, whereas drier and normal periods show no effects. The relationship between temperature and conflict shows that much warmer than normal temperatures raise the risk of violence, whereas average and cooler temperatures have no effect. These precipita-tion and temperature effects are statistically significant but have modest influence in terms of predictive power in a model with political, economic, and physical geographic predictors. Large var-iations in the climate–conflict relationships are evident between the nine countries of the study region and across time periods. social instability | standard precipitation index | generalized additive modeling | negative binomial modeling | disaggregated spatial analysis T he debates in both the academic and policy realms sur-rounding a possible association between climate change and violent conflict continue without much resolution. The tone of the consensus emerging from politicians and the policy-making community is decidedly gloomy. US President Barack Obama recently declared that climate change represents an \" urgent, serious, and growing threat \" (1), because the stresses of frequent drought and crop failures \" breed hunger and conflict \" (2). Government-associated think tanks follow closely to this line, with ecological stress and climate change generating a \" range of security problems that will have dire global consequences \" (3), according to a Center for Strategic and International Studies report (3). Such claims are predicated on a national security paradigm: the ability…","author":[{"dropping-particle":"","family":"O'Loughlin","given":"J.","non-dropping-particle":"","parse-names":false,"suffix":""},{"dropping-particle":"","family":"Witmer","given":"F. D. W.","non-dropping-particle":"","parse-names":false,"suffix":""},{"dropping-particle":"","family":"Linke","given":"A. M.","non-dropping-particle":"","parse-names":false,"suffix":""},{"dropping-particle":"","family":"Laing","given":"A.","non-dropping-particle":"","parse-names":false,"suffix":""},{"dropping-particle":"","family":"Gettelman","given":"A.","non-dropping-particle":"","parse-names":false,"suffix":""},{"dropping-particle":"","family":"Dudhia","given":"J.","non-dropping-particle":"","parse-names":false,"suffix":""}],"container-title":"Proceedings of the National Academy of Sciences","id":"ITEM-1","issued":{"date-parts":[["2012"]]},"title":"Climate variability and conflict risk in East Africa, 1990-2009","type":"article-journal"},"uris":["http://www.mendeley.com/documents/?uuid=a6087fa3-b3d8-41ce-8b50-53d049a88c07"]},{"id":"ITEM-2","itemData":{"DOI":"10.1093/ajae/aau010","ISSN":"14678276","abstract":"A growing body of evidence shows a causal relationship between extreme weather events and civil conflict incidence at the global level. We find that this causality is also valid for droughts and local violent conflicts in a within-country setting over a short time frame in the case of Somalia. We estimate that a one standard deviation increase in drought intensity and length raises the likelihood of conflict by 62%. We also find that drought affects conflict through livestock price changes, establishing livestock markets as the primary channel of transmission in Somalia.","author":[{"dropping-particle":"","family":"Maystadt","given":"Jean François","non-dropping-particle":"","parse-names":false,"suffix":""},{"dropping-particle":"","family":"Ecker","given":"Olivier","non-dropping-particle":"","parse-names":false,"suffix":""}],"container-title":"American Journal of Agricultural Economics","id":"ITEM-2","issued":{"date-parts":[["2014"]]},"title":"Extreme weather and civil war: Does drought fuel conflict in Somalia through livestock price shocks?","type":"article-journal"},"uris":["http://www.mendeley.com/documents/?uuid=8f626b41-5f06-4393-8d82-51a4c17b411a"]},{"id":"ITEM-3","itemData":{"DOI":"10.1073/pnas.0907998106","ISBN":"0027-8424","ISSN":"0027-8424","PMID":"19934048","abstract":"Armed conflict within nations has had disastrous humanitarian consequences throughout much of the world. Here we undertake the first comprehensive examination of the potential impact of global climate change on armed conflict in sub-Saharan Africa. We find strong historical linkages between civil war and temperature in Africa, with warmer years leading to significant increases in the likelihood of war. When combined with climate model projections of future temperature trends, this historical response to temperature suggests a roughly 54% increase in armed conflict incidence by 2030, or an additional 393,000 battle deaths if future wars are as deadly as recent wars. Our results suggest an urgent need to reform African governments' and foreign aid donors' policies to deal with rising temperatures.","author":[{"dropping-particle":"","family":"Burke","given":"M. B.","non-dropping-particle":"","parse-names":false,"suffix":""},{"dropping-particle":"","family":"Miguel","given":"E.","non-dropping-particle":"","parse-names":false,"suffix":""},{"dropping-particle":"","family":"Satyanath","given":"S.","non-dropping-particle":"","parse-names":false,"suffix":""},{"dropping-particle":"","family":"Dykema","given":"J. A.","non-dropping-particle":"","parse-names":false,"suffix":""},{"dropping-particle":"","family":"Lobell","given":"D. B.","non-dropping-particle":"","parse-names":false,"suffix":""}],"container-title":"Proceedings of the National Academy of Sciences","id":"ITEM-3","issued":{"date-parts":[["2009"]]},"title":"Warming increases the risk of civil war in Africa","type":"article-journal"},"uris":["http://www.mendeley.com/documents/?uuid=c0bcf444-113e-47cc-b8f4-76a2d4f8da94"]},{"id":"ITEM-4","itemData":{"DOI":"10.1126/science.1235367","ISBN":"1095-9203 (Electronic)\r0036-8075 (Linking)","ISSN":"0036-8075","PMID":"24031020","abstract":"A rapidly growing body of research examines whether human conflict can be affected by climatic changes. Drawing from archaeology, criminology, economics, geography, history, political science, and psychology, we assemble and analyze the 60 most rigorous quantitative studies and document, for the first time, a remarkable convergence of results. We find strong causal evidence linking climatic events to human conflict across a range of spatial and temporal scales and across all major regions of the world. The magnitude of climate's influence is substantial: for each 1 standard deviation (1{sigma}) change in climate toward warmer temperatures or more extreme rainfall, median estimates indicate that the frequency of interpersonal violence rises 4% and the frequency of intergroup conflict rises 14%. Because locations throughout the inhabited world are expected to warm 2 to 4{sigma} by 2050, amplified rates of human conflict could represent a large and critical impact of anthropogenic climate change.","author":[{"dropping-particle":"","family":"Hsiang","given":"S. M.","non-dropping-particle":"","parse-names":false,"suffix":""},{"dropping-particle":"","family":"Burke","given":"M.","non-dropping-particle":"","parse-names":false,"suffix":""},{"dropping-particle":"","family":"Miguel","given":"E.","non-dropping-particle":"","parse-names":false,"suffix":""}],"container-title":"Science","id":"ITEM-4","issued":{"date-parts":[["2013"]]},"title":"Quantifying the Influence of Climate on Human Conflict","type":"article-journal"},"uris":["http://www.mendeley.com/documents/?uuid=e7fc1328-0fc0-4ed3-9947-e5082fa1c978"]},{"id":"ITEM-5","itemData":{"DOI":"10.1038/nature10311","ISBN":"1476-4687 (Electronic)\\n0028-0836 (Linking)","ISSN":"00280836","PMID":"21866157","abstract":"It has been proposed that changes in global climate have been responsible for episodes of widespread violence and even the collapse of civilizations. Yet previous studies have not shown that violence can be attributed to the global climate, only that random weather events might be correlated with conflict in some cases. Here we directly associate planetary-scale climate changes with global patterns of civil conflict by examining the dominant interannual mode of the modern climate, the El Niño/Southern Oscillation (ENSO). Historians have argued that ENSO may have driven global patterns of civil conflict in the distant past, a hypothesis that we extend to the modern era and test quantitatively. Using data from 1950 to 2004, we show that the probability of new civil conflicts arising throughout the tropics doubles during El Niño years relative to La Niña years. This result, which indicates that ENSO may have had a role in 21% of all civil conflicts since 1950, is the first demonstration that the stability of modern societies relates strongly to the global climate.","author":[{"dropping-particle":"","family":"Hsiang","given":"Solomon M.","non-dropping-particle":"","parse-names":false,"suffix":""},{"dropping-particle":"","family":"Meng","given":"Kyle C.","non-dropping-particle":"","parse-names":false,"suffix":""},{"dropping-particle":"","family":"Cane","given":"Mark A.","non-dropping-particle":"","parse-names":false,"suffix":""}],"container-title":"Nature","id":"ITEM-5","issued":{"date-parts":[["2011"]]},"title":"Civil conflicts are associated with the global climate","type":"article-journal"},"uris":["http://www.mendeley.com/documents/?uuid=fd659084-9b9d-4883-8cbe-500c76233be4"]}],"mendeley":{"formattedCitation":"&lt;sup&gt;16–20&lt;/sup&gt;","plainTextFormattedCitation":"16–20","previouslyFormattedCitation":"&lt;sup&gt;16–20&lt;/sup&gt;"},"properties":{"noteIndex":0},"schema":"https://github.com/citation-style-language/schema/raw/master/csl-citation.json"}</w:instrText>
-      </w:r>
-      <w:r>
-        <w:rPr>
-          <w:rFonts w:ascii="Times New Roman" w:hAnsi="Times New Roman"/>
-          <w:sz w:val="24"/>
-          <w:szCs w:val="24"/>
-        </w:rPr>
-        <w:fldChar w:fldCharType="separate"/>
-      </w:r>
-      <w:r>
-        <w:rPr>
-          <w:rFonts w:ascii="Times New Roman" w:hAnsi="Times New Roman"/>
-          <w:noProof/>
-          <w:sz w:val="24"/>
-          <w:szCs w:val="24"/>
-          <w:vertAlign w:val="superscript"/>
-        </w:rPr>
-        <w:t>16–20</w:t>
-      </w:r>
-      <w:r>
-        <w:rPr>
-          <w:rFonts w:ascii="Times New Roman" w:hAnsi="Times New Roman"/>
-          <w:sz w:val="24"/>
-          <w:szCs w:val="24"/>
-        </w:rPr>
-        <w:fldChar w:fldCharType="end"/>
+    </w:p>
+    <w:p>
+      <w:pPr>
+        <w:spacing w:after="0" w:line="480" w:lineRule="auto"/>
+        <w:jc w:val="both"/>
+        <w:rPr>
+          <w:rFonts w:ascii="Times New Roman" w:hAnsi="Times New Roman"/>
+          <w:i/>
+          <w:sz w:val="24"/>
+          <w:szCs w:val="24"/>
+        </w:rPr>
+      </w:pPr>
+      <w:r>
+        <w:rPr>
+          <w:rFonts w:ascii="Times New Roman" w:hAnsi="Times New Roman"/>
+          <w:i/>
+          <w:sz w:val="24"/>
+          <w:szCs w:val="24"/>
+        </w:rPr>
+        <w:t>Falls</w:t>
       </w:r>
     </w:p>
     <w:p>
@@ -4283,18 +4357,17 @@
         <w:jc w:val="both"/>
         <w:rPr>
           <w:rFonts w:ascii="Times New Roman" w:hAnsi="Times New Roman"/>
-          <w:i/>
-          <w:sz w:val="24"/>
-          <w:szCs w:val="24"/>
-        </w:rPr>
-      </w:pPr>
-      <w:r>
-        <w:rPr>
-          <w:rFonts w:ascii="Times New Roman" w:hAnsi="Times New Roman"/>
-          <w:sz w:val="24"/>
-          <w:szCs w:val="24"/>
-        </w:rPr>
-        <w:t>Also examples of crime in the USA linked to temperature increases.</w:t>
+          <w:sz w:val="24"/>
+          <w:szCs w:val="24"/>
+        </w:rPr>
+      </w:pPr>
+      <w:r>
+        <w:rPr>
+          <w:rFonts w:ascii="Times New Roman" w:hAnsi="Times New Roman"/>
+          <w:sz w:val="24"/>
+          <w:szCs w:val="24"/>
+        </w:rPr>
+        <w:t>55% of all unintentional injury deaths from 2012-2013 were due to falls in over 65s.</w:t>
       </w:r>
       <w:r>
         <w:rPr>
@@ -4310,7 +4383,7 @@
           <w:sz w:val="24"/>
           <w:szCs w:val="24"/>
         </w:rPr>
-        <w:instrText>ADDIN CSL_CITATION {"citationItems":[{"id":"ITEM-1","itemData":{"DOI":"10.1016/j.jeem.2013.11.008","ISBN":"0095-0696","ISSN":"10960449","abstract":"This paper estimates the impact of climate change on the prevalence of criminal activity in the United States. The analysis is based on a 30-year panel of monthly crime and weather data for 2997 US counties. I identify the effect of weather on monthly crime by using a semi-parametric bin estimator and controlling for state-by-month and county-by-year fixed effects. The results show that temperature has a strong positive effect on criminal behavior, with little evidence of lagged impacts. Between 2010 and 2099, climate change will cause an additional 22,000 murders, 180,000 cases of rape, 1.2 million aggravated assaults, 2.3 million simple assaults, 260,000 robberies, 1.3 million burglaries, 2.2 million cases of larceny, and 580,000 cases of vehicle theft in the United States. © 2013 Elsevier Inc.","author":[{"dropping-particle":"","family":"Ranson","given":"Matthew","non-dropping-particle":"","parse-names":false,"suffix":""}],"container-title":"Journal of Environmental Economics and Management","id":"ITEM-1","issued":{"date-parts":[["2014"]]},"title":"Crime, weather, and climate change","type":"article-journal"},"uris":["http://www.mendeley.com/documents/?uuid=ce31f35c-381d-4a9c-bcbf-e15caac05db1"]},{"id":"ITEM-2","itemData":{"DOI":"10.1007/s11524-013-9791-1","ISBN":"1468-2869 (Electronic)\\r1099-3460 (Linking)","ISSN":"10993460","PMID":"23435543","abstract":"The current study examines the link between climate change and neighborhood levels of violence using 20 years of monthly climatic and crime data from St. Louis, MO, USA. St. Louis census tracts are aggregated in neighborhood groups of similar levels of social disadvantage, after which each group is subjected to time series analysis. Findings suggest that neighborhoods with higher levels of social disadvantage are very likely to experience higher levels of violence as a result of anomalously warm temperatures. The 20 % of most disadvantaged neighborhoods in St. Louis, MO, USA are predicted to experience over half of the climate change-related increase in cases of violence. These results provide further evidence that the health impacts of climate change are proportionally higher among populations that are already at high risk and underscore the need to comprehensively address climate change.","author":[{"dropping-particle":"","family":"Mares","given":"Dennis","non-dropping-particle":"","parse-names":false,"suffix":""}],"container-title":"Journal of Urban Health","id":"ITEM-2","issued":{"date-parts":[["2013"]]},"title":"Climate change and levels of violence in socially disadvantaged neighborhood groups","type":"article-journal"},"uris":["http://www.mendeley.com/documents/?uuid=a7ceee29-27c9-4747-8fcc-d1c1ced83b01"]}],"mendeley":{"formattedCitation":"&lt;sup&gt;21,22&lt;/sup&gt;","plainTextFormattedCitation":"21,22","previouslyFormattedCitation":"&lt;sup&gt;21,22&lt;/sup&gt;"},"properties":{"noteIndex":0},"schema":"https://github.com/citation-style-language/schema/raw/master/csl-citation.json"}</w:instrText>
+        <w:instrText>ADDIN CSL_CITATION {"citationItems":[{"id":"ITEM-1","itemData":{"ISBN":"1941-4927; 1941-4935","ISSN":"1941-4927","PMID":"25973998","abstract":"Data from the National Vital Statistics System (Mortality) In 2012–2013, 55% of all unintentional injury deaths among adults aged 65 and over were due to falls. From 2000 through 2013, the age-adjusted fall injury death rate among adults aged 65 and over nearly doubled from 29.6 per 100,000 to 56.7 per 100,000. In 2012–2013, the death rate due to suffocation was more than 8 times higher among adults aged 85 and over (26.5 per 100,000) compared with adults aged 65–74 (3.1 per 100,000). Among adults aged 65 and over, the death rate due to fire was more than twice as high for non-Hispanic black adults as for non-Hispanic white and Hispanic adults. The death rate from motor vehicle traffic crashes among adults aged 65 and over was 1.7 times higher in nonmetropolitan areas compared with metropolitan areas. Injury deaths place a large burden on society, and many of these deaths are preventable (1). Reducing fatal injuries is a Healthy People 2020 Leading Health Indicator, emphasizing its importance as a high-priority public health issue (2). In 2013, unintentional injuries were the eighth leading cause of death among U.S. adults aged 65 and over, resulting in nearly 46,000 deaths (3). This report describes trends in unintentional injury deaths among this age group from 2000 through 2013, highlighting differences by age, race and ethnicity, and urbanization for the five leading causes of unintentional injury death: falls, motor vehicle traffic crashes, suffocation, poisoning, and fire.","author":[{"dropping-particle":"","family":"Kramarow","given":"Ellen","non-dropping-particle":"","parse-names":false,"suffix":""},{"dropping-particle":"","family":"Chen","given":"Li-Hui","non-dropping-particle":"","parse-names":false,"suffix":""},{"dropping-particle":"","family":"Hedegaard","given":"Holly","non-dropping-particle":"","parse-names":false,"suffix":""},{"dropping-particle":"","family":"Warner","given":"Margaret","non-dropping-particle":"","parse-names":false,"suffix":""}],"container-title":"National Center for Health Statistics Data Brief","id":"ITEM-1","issued":{"date-parts":[["2015"]]},"title":"Deaths From Unintentional Injury Among Adults Aged 65 and Over: United States, 2000–2013","type":"article-journal"},"uris":["http://www.mendeley.com/documents/?uuid=eff58dd1-0c70-4eab-875b-cb0730168428"]}],"mendeley":{"formattedCitation":"&lt;sup&gt;16&lt;/sup&gt;","plainTextFormattedCitation":"16"},"properties":{"noteIndex":0},"schema":"https://github.com/citation-style-language/schema/raw/master/csl-citation.json"}</w:instrText>
       </w:r>
       <w:r>
         <w:rPr>
@@ -4328,7 +4401,7 @@
           <w:szCs w:val="24"/>
           <w:vertAlign w:val="superscript"/>
         </w:rPr>
-        <w:t>21,22</w:t>
+        <w:t>16</w:t>
       </w:r>
       <w:r>
         <w:rPr>
@@ -4338,27 +4411,8 @@
         </w:rPr>
         <w:fldChar w:fldCharType="end"/>
       </w:r>
-    </w:p>
-    <w:p>
-      <w:pPr>
-        <w:spacing w:after="0" w:line="480" w:lineRule="auto"/>
-        <w:jc w:val="both"/>
-        <w:rPr>
-          <w:rFonts w:ascii="Times New Roman" w:hAnsi="Times New Roman"/>
-          <w:i/>
-          <w:sz w:val="24"/>
-          <w:szCs w:val="24"/>
-        </w:rPr>
-      </w:pPr>
-      <w:r>
-        <w:rPr>
-          <w:rFonts w:ascii="Times New Roman" w:hAnsi="Times New Roman"/>
-          <w:i/>
-          <w:sz w:val="24"/>
-          <w:szCs w:val="24"/>
-        </w:rPr>
-        <w:t>Intentional self-harm</w:t>
-      </w:r>
+      <w:bookmarkStart w:id="0" w:name="_GoBack"/>
+      <w:bookmarkEnd w:id="0"/>
     </w:p>
     <w:p>
       <w:pPr>
@@ -4381,15 +4435,40 @@
           <w:sz w:val="24"/>
           <w:szCs w:val="24"/>
         </w:rPr>
-        <w:t xml:space="preserve">Air pollution another potential modifier of </w:t>
-      </w:r>
-      <w:r>
-        <w:rPr>
-          <w:rFonts w:ascii="Times New Roman" w:hAnsi="Times New Roman"/>
-          <w:sz w:val="24"/>
-          <w:szCs w:val="24"/>
-        </w:rPr>
-        <w:t>intentional self-harm</w:t>
+        <w:t>Rate</w:t>
+      </w:r>
+    </w:p>
+    <w:p>
+      <w:pPr>
+        <w:spacing w:after="0" w:line="480" w:lineRule="auto"/>
+        <w:jc w:val="both"/>
+        <w:rPr>
+          <w:rFonts w:ascii="Times New Roman" w:hAnsi="Times New Roman"/>
+          <w:i/>
+          <w:sz w:val="24"/>
+          <w:szCs w:val="24"/>
+        </w:rPr>
+      </w:pPr>
+    </w:p>
+    <w:p>
+      <w:pPr>
+        <w:spacing w:after="0" w:line="480" w:lineRule="auto"/>
+        <w:jc w:val="both"/>
+        <w:rPr>
+          <w:rFonts w:ascii="Times New Roman" w:hAnsi="Times New Roman"/>
+          <w:i/>
+          <w:sz w:val="24"/>
+          <w:szCs w:val="24"/>
+        </w:rPr>
+      </w:pPr>
+      <w:r>
+        <w:rPr>
+          <w:rFonts w:ascii="Times New Roman" w:hAnsi="Times New Roman"/>
+          <w:i/>
+          <w:sz w:val="24"/>
+          <w:szCs w:val="24"/>
+        </w:rPr>
+        <w:t>Drownings</w:t>
       </w:r>
     </w:p>
     <w:p>
@@ -4403,59 +4482,53 @@
         <w:jc w:val="both"/>
         <w:rPr>
           <w:rFonts w:ascii="Times New Roman" w:hAnsi="Times New Roman"/>
-          <w:sz w:val="24"/>
-          <w:szCs w:val="24"/>
-        </w:rPr>
-      </w:pPr>
-      <w:r>
-        <w:rPr>
-          <w:rFonts w:ascii="Times New Roman" w:hAnsi="Times New Roman"/>
-          <w:sz w:val="24"/>
-          <w:szCs w:val="24"/>
-        </w:rPr>
-        <w:t>Increases in suicide evident with increasing temperature in England and Wales</w:t>
-      </w:r>
-      <w:r>
-        <w:rPr>
-          <w:rFonts w:ascii="Times New Roman" w:hAnsi="Times New Roman"/>
-          <w:sz w:val="24"/>
-          <w:szCs w:val="24"/>
-        </w:rPr>
-        <w:fldChar w:fldCharType="begin" w:fldLock="1"/>
-      </w:r>
-      <w:r>
-        <w:rPr>
-          <w:rFonts w:ascii="Times New Roman" w:hAnsi="Times New Roman"/>
-          <w:sz w:val="24"/>
-          <w:szCs w:val="24"/>
-        </w:rPr>
-        <w:instrText>ADDIN CSL_CITATION {"citationItems":[{"id":"ITEM-1","itemData":{"DOI":"10.1192/bjp.bp.106.031948","ISBN":"0007-1250","ISSN":"00071250","PMID":"17666493","abstract":"BACKGROUND: Seasonal fluctuation in suicide has been observed in many populations. High temperature may contribute to this, but the effect of short-term fluctuations in temperature on suicide rates has not been studied. AIMS: To assess the relationship between daily temperature and daily suicide counts in England and Wales between 1 January 1993 and 31 December 2003 and to establish whether heatwaves are associated with increased mortality from suicide. METHOD: Time-series regression analysis was used to explore and quantify the relationship between daily suicide counts and daily temperature. The impact of two heatwaves on suicide was estimated. RESULTS: No spring or summer peak in suicide was found. Above 18 degrees C, each 1 degrees C increase in mean temperature was associated with a 3.8 and 5.0% rise in suicide and violent suicide respectively. Suicide increased by 46.9% during the 1995 heatwave, whereas no change was seen during the 2003 heat wave. CONCLUSIONS: There is increased risk of suicide during hot weather.","author":[{"dropping-particle":"","family":"Page","given":"Lisa A.","non-dropping-particle":"","parse-names":false,"suffix":""},{"dropping-particle":"","family":"Hajat","given":"Shakoor","non-dropping-particle":"","parse-names":false,"suffix":""},{"dropping-particle":"","family":"Kovats","given":"R. Sari","non-dropping-particle":"","parse-names":false,"suffix":""}],"container-title":"British Journal of Psychiatry","id":"ITEM-1","issued":{"date-parts":[["2007"]]},"title":"Relationship between daily suicide counts and temperature in England and Wales","type":"article-journal"},"uris":["http://www.mendeley.com/documents/?uuid=3b65e3da-20ac-4b12-b382-37ea3b583d94"]}],"mendeley":{"formattedCitation":"&lt;sup&gt;23&lt;/sup&gt;","plainTextFormattedCitation":"23"},"properties":{"noteIndex":0},"schema":"https://github.com/citation-style-language/schema/raw/master/csl-citation.json"}</w:instrText>
-      </w:r>
-      <w:r>
-        <w:rPr>
-          <w:rFonts w:ascii="Times New Roman" w:hAnsi="Times New Roman"/>
-          <w:sz w:val="24"/>
-          <w:szCs w:val="24"/>
-        </w:rPr>
-        <w:fldChar w:fldCharType="separate"/>
-      </w:r>
-      <w:r>
-        <w:rPr>
-          <w:rFonts w:ascii="Times New Roman" w:hAnsi="Times New Roman"/>
-          <w:noProof/>
-          <w:sz w:val="24"/>
-          <w:szCs w:val="24"/>
-          <w:vertAlign w:val="superscript"/>
-        </w:rPr>
-        <w:t>23</w:t>
-      </w:r>
-      <w:r>
-        <w:rPr>
-          <w:rFonts w:ascii="Times New Roman" w:hAnsi="Times New Roman"/>
-          <w:sz w:val="24"/>
-          <w:szCs w:val="24"/>
-        </w:rPr>
-        <w:fldChar w:fldCharType="end"/>
+          <w:i/>
+          <w:sz w:val="24"/>
+          <w:szCs w:val="24"/>
+        </w:rPr>
+      </w:pPr>
+      <w:r>
+        <w:rPr>
+          <w:rFonts w:ascii="Times New Roman" w:hAnsi="Times New Roman"/>
+          <w:sz w:val="24"/>
+          <w:szCs w:val="24"/>
+        </w:rPr>
+        <w:t>Third leading cause of death from unintentional injury worldwide, with 7</w:t>
+      </w:r>
+      <w:r>
+        <w:rPr>
+          <w:rFonts w:ascii="Times New Roman" w:hAnsi="Times New Roman"/>
+          <w:sz w:val="24"/>
+          <w:szCs w:val="24"/>
+        </w:rPr>
+        <w:t xml:space="preserve">% of all unintentional injuries. </w:t>
+      </w:r>
+      <w:r>
+        <w:rPr>
+          <w:rFonts w:ascii="Times New Roman" w:hAnsi="Times New Roman"/>
+          <w:sz w:val="24"/>
+          <w:szCs w:val="24"/>
+        </w:rPr>
+        <w:t>(</w:t>
+      </w:r>
+      <w:hyperlink r:id="rId12" w:history="1">
+        <w:r>
+          <w:rPr>
+            <w:rStyle w:val="Hyperlink"/>
+            <w:rFonts w:ascii="Times New Roman" w:hAnsi="Times New Roman"/>
+            <w:sz w:val="24"/>
+            <w:szCs w:val="24"/>
+          </w:rPr>
+          <w:t>link</w:t>
+        </w:r>
+      </w:hyperlink>
+      <w:r>
+        <w:rPr>
+          <w:rFonts w:ascii="Times New Roman" w:hAnsi="Times New Roman"/>
+          <w:sz w:val="24"/>
+          <w:szCs w:val="24"/>
+        </w:rPr>
+        <w:t>)</w:t>
       </w:r>
     </w:p>
     <w:p>
@@ -4479,6 +4552,699 @@
           <w:sz w:val="24"/>
           <w:szCs w:val="24"/>
         </w:rPr>
+        <w:t>52.7% of drowning in males is in natural water, with 25.9 for females (1999-2010)</w:t>
+      </w:r>
+      <w:r>
+        <w:rPr>
+          <w:rFonts w:ascii="Times New Roman" w:hAnsi="Times New Roman"/>
+          <w:sz w:val="24"/>
+          <w:szCs w:val="24"/>
+        </w:rPr>
+        <w:t>.</w:t>
+      </w:r>
+      <w:r>
+        <w:rPr>
+          <w:rFonts w:ascii="Times New Roman" w:hAnsi="Times New Roman"/>
+          <w:sz w:val="24"/>
+          <w:szCs w:val="24"/>
+        </w:rPr>
+        <w:t xml:space="preserve"> </w:t>
+      </w:r>
+      <w:r>
+        <w:rPr>
+          <w:rFonts w:ascii="Times New Roman" w:hAnsi="Times New Roman"/>
+          <w:sz w:val="24"/>
+          <w:szCs w:val="24"/>
+        </w:rPr>
+        <w:fldChar w:fldCharType="begin" w:fldLock="1"/>
+      </w:r>
+      <w:r>
+        <w:rPr>
+          <w:rFonts w:ascii="Times New Roman" w:hAnsi="Times New Roman"/>
+          <w:sz w:val="24"/>
+          <w:szCs w:val="24"/>
+        </w:rPr>
+        <w:instrText>ADDIN CSL_CITATION {"citationItems":[{"id":"ITEM-1","itemData":{"ISSN":"1941-4927","PMID":"24735548","abstract":"This report provides recent findings on unintentional drowning deaths in the United States. Children under 5 years of age and adults aged 85 and over had the highest risk of drowning, although the rates for these age groups reached their lowest point in 2010. Drowning death rates decreased over time for all age groups except for adults aged 45–84. Drowning remained the second leading cause of death from unintentional injury for girls aged 1–4 years. For boys aged 1–4 years, unintentional drowning has been the leading cause of death from unintentional injury since 2005. Patterns of drowning by place differed by sex and age. More than one-half of all drowning deaths for males occurred in natural water compared with only one-quarter of all drowning deaths for females. Drowning was most likely to occur in the bath tub for infants under the age of 1 year and for adults aged 85 and over, in swimming pools for children aged 1–4 years, and in natural water for persons aged 5–84 years. These findings are consistent with the results from previous studies. Although the percentage of drowning occurring in some locations changed slightly over time, the pattern of drowning in particular locations by sex and age remained the same.","author":[{"dropping-particle":"","family":"Xu","given":"Jiaquan","non-dropping-particle":"","parse-names":false,"suffix":""}],"container-title":"NCHS data brief","id":"ITEM-1","issued":{"date-parts":[["2014"]]},"title":"Unintentional drowning deaths in the United States, 1999-2010.","type":"article-journal"},"uris":["http://www.mendeley.com/documents/?uuid=ec6fa2d9-fe9a-495a-bf5b-b1e2d81939f8"]}],"mendeley":{"formattedCitation":"&lt;sup&gt;17&lt;/sup&gt;","plainTextFormattedCitation":"17","previouslyFormattedCitation":"&lt;sup&gt;16&lt;/sup&gt;"},"properties":{"noteIndex":0},"schema":"https://github.com/citation-style-language/schema/raw/master/csl-citation.json"}</w:instrText>
+      </w:r>
+      <w:r>
+        <w:rPr>
+          <w:rFonts w:ascii="Times New Roman" w:hAnsi="Times New Roman"/>
+          <w:sz w:val="24"/>
+          <w:szCs w:val="24"/>
+        </w:rPr>
+        <w:fldChar w:fldCharType="separate"/>
+      </w:r>
+      <w:r>
+        <w:rPr>
+          <w:rFonts w:ascii="Times New Roman" w:hAnsi="Times New Roman"/>
+          <w:noProof/>
+          <w:sz w:val="24"/>
+          <w:szCs w:val="24"/>
+          <w:vertAlign w:val="superscript"/>
+        </w:rPr>
+        <w:t>17</w:t>
+      </w:r>
+      <w:r>
+        <w:rPr>
+          <w:rFonts w:ascii="Times New Roman" w:hAnsi="Times New Roman"/>
+          <w:sz w:val="24"/>
+          <w:szCs w:val="24"/>
+        </w:rPr>
+        <w:fldChar w:fldCharType="end"/>
+      </w:r>
+    </w:p>
+    <w:p>
+      <w:pPr>
+        <w:pStyle w:val="ListParagraph"/>
+        <w:numPr>
+          <w:ilvl w:val="0"/>
+          <w:numId w:val="7"/>
+        </w:numPr>
+        <w:spacing w:after="0" w:line="480" w:lineRule="auto"/>
+        <w:jc w:val="both"/>
+        <w:rPr>
+          <w:rFonts w:ascii="Times New Roman" w:hAnsi="Times New Roman"/>
+          <w:sz w:val="24"/>
+          <w:szCs w:val="24"/>
+        </w:rPr>
+      </w:pPr>
+      <w:r>
+        <w:rPr>
+          <w:rFonts w:ascii="Times New Roman" w:hAnsi="Times New Roman"/>
+          <w:sz w:val="24"/>
+          <w:szCs w:val="24"/>
+        </w:rPr>
+        <w:t>Drowning leading cause of death from unintentional injury</w:t>
+      </w:r>
+      <w:r>
+        <w:rPr>
+          <w:rFonts w:ascii="Times New Roman" w:hAnsi="Times New Roman"/>
+          <w:sz w:val="24"/>
+          <w:szCs w:val="24"/>
+        </w:rPr>
+        <w:t xml:space="preserve"> for children aged 1-4 years.</w:t>
+      </w:r>
+      <w:r>
+        <w:rPr>
+          <w:rFonts w:ascii="Times New Roman" w:hAnsi="Times New Roman"/>
+          <w:sz w:val="24"/>
+          <w:szCs w:val="24"/>
+        </w:rPr>
+        <w:fldChar w:fldCharType="begin" w:fldLock="1"/>
+      </w:r>
+      <w:r>
+        <w:rPr>
+          <w:rFonts w:ascii="Times New Roman" w:hAnsi="Times New Roman"/>
+          <w:sz w:val="24"/>
+          <w:szCs w:val="24"/>
+        </w:rPr>
+        <w:instrText>ADDIN CSL_CITATION {"citationItems":[{"id":"ITEM-1","itemData":{"ISSN":"1941-4927","PMID":"24735548","abstract":"This report provides recent findings on unintentional drowning deaths in the United States. Children under 5 years of age and adults aged 85 and over had the highest risk of drowning, although the rates for these age groups reached their lowest point in 2010. Drowning death rates decreased over time for all age groups except for adults aged 45–84. Drowning remained the second leading cause of death from unintentional injury for girls aged 1–4 years. For boys aged 1–4 years, unintentional drowning has been the leading cause of death from unintentional injury since 2005. Patterns of drowning by place differed by sex and age. More than one-half of all drowning deaths for males occurred in natural water compared with only one-quarter of all drowning deaths for females. Drowning was most likely to occur in the bath tub for infants under the age of 1 year and for adults aged 85 and over, in swimming pools for children aged 1–4 years, and in natural water for persons aged 5–84 years. These findings are consistent with the results from previous studies. Although the percentage of drowning occurring in some locations changed slightly over time, the pattern of drowning in particular locations by sex and age remained the same.","author":[{"dropping-particle":"","family":"Xu","given":"Jiaquan","non-dropping-particle":"","parse-names":false,"suffix":""}],"container-title":"NCHS data brief","id":"ITEM-1","issued":{"date-parts":[["2014"]]},"title":"Unintentional drowning deaths in the United States, 1999-2010.","type":"article-journal"},"uris":["http://www.mendeley.com/documents/?uuid=ec6fa2d9-fe9a-495a-bf5b-b1e2d81939f8"]}],"mendeley":{"formattedCitation":"&lt;sup&gt;17&lt;/sup&gt;","plainTextFormattedCitation":"17","previouslyFormattedCitation":"&lt;sup&gt;16&lt;/sup&gt;"},"properties":{"noteIndex":0},"schema":"https://github.com/citation-style-language/schema/raw/master/csl-citation.json"}</w:instrText>
+      </w:r>
+      <w:r>
+        <w:rPr>
+          <w:rFonts w:ascii="Times New Roman" w:hAnsi="Times New Roman"/>
+          <w:sz w:val="24"/>
+          <w:szCs w:val="24"/>
+        </w:rPr>
+        <w:fldChar w:fldCharType="separate"/>
+      </w:r>
+      <w:r>
+        <w:rPr>
+          <w:rFonts w:ascii="Times New Roman" w:hAnsi="Times New Roman"/>
+          <w:noProof/>
+          <w:sz w:val="24"/>
+          <w:szCs w:val="24"/>
+          <w:vertAlign w:val="superscript"/>
+        </w:rPr>
+        <w:t>17</w:t>
+      </w:r>
+      <w:r>
+        <w:rPr>
+          <w:rFonts w:ascii="Times New Roman" w:hAnsi="Times New Roman"/>
+          <w:sz w:val="24"/>
+          <w:szCs w:val="24"/>
+        </w:rPr>
+        <w:fldChar w:fldCharType="end"/>
+      </w:r>
+    </w:p>
+    <w:p>
+      <w:pPr>
+        <w:pStyle w:val="ListParagraph"/>
+        <w:numPr>
+          <w:ilvl w:val="0"/>
+          <w:numId w:val="7"/>
+        </w:numPr>
+        <w:spacing w:after="0" w:line="480" w:lineRule="auto"/>
+        <w:jc w:val="both"/>
+        <w:rPr>
+          <w:rFonts w:ascii="Times New Roman" w:hAnsi="Times New Roman"/>
+          <w:sz w:val="24"/>
+          <w:szCs w:val="24"/>
+        </w:rPr>
+      </w:pPr>
+      <w:r>
+        <w:rPr>
+          <w:rFonts w:ascii="Times New Roman" w:hAnsi="Times New Roman"/>
+          <w:sz w:val="24"/>
+          <w:szCs w:val="24"/>
+        </w:rPr>
+        <w:t xml:space="preserve">Children 1-4 most likely to drown in a swimming pool, with </w:t>
+      </w:r>
+      <w:r>
+        <w:rPr>
+          <w:rFonts w:ascii="Times New Roman" w:hAnsi="Times New Roman"/>
+          <w:sz w:val="24"/>
+          <w:szCs w:val="24"/>
+        </w:rPr>
+        <w:t>50% of all unintentional drowning deaths in that age group</w:t>
+      </w:r>
+      <w:r>
+        <w:rPr>
+          <w:rFonts w:ascii="Times New Roman" w:hAnsi="Times New Roman"/>
+          <w:sz w:val="24"/>
+          <w:szCs w:val="24"/>
+        </w:rPr>
+        <w:t xml:space="preserve"> </w:t>
+      </w:r>
+      <w:r>
+        <w:rPr>
+          <w:rFonts w:ascii="Times New Roman" w:hAnsi="Times New Roman"/>
+          <w:sz w:val="24"/>
+          <w:szCs w:val="24"/>
+        </w:rPr>
+        <w:fldChar w:fldCharType="begin" w:fldLock="1"/>
+      </w:r>
+      <w:r>
+        <w:rPr>
+          <w:rFonts w:ascii="Times New Roman" w:hAnsi="Times New Roman"/>
+          <w:sz w:val="24"/>
+          <w:szCs w:val="24"/>
+        </w:rPr>
+        <w:instrText>ADDIN CSL_CITATION {"citationItems":[{"id":"ITEM-1","itemData":{"ISSN":"1941-4927","PMID":"24735548","abstract":"This report provides recent findings on unintentional drowning deaths in the United States. Children under 5 years of age and adults aged 85 and over had the highest risk of drowning, although the rates for these age groups reached their lowest point in 2010. Drowning death rates decreased over time for all age groups except for adults aged 45–84. Drowning remained the second leading cause of death from unintentional injury for girls aged 1–4 years. For boys aged 1–4 years, unintentional drowning has been the leading cause of death from unintentional injury since 2005. Patterns of drowning by place differed by sex and age. More than one-half of all drowning deaths for males occurred in natural water compared with only one-quarter of all drowning deaths for females. Drowning was most likely to occur in the bath tub for infants under the age of 1 year and for adults aged 85 and over, in swimming pools for children aged 1–4 years, and in natural water for persons aged 5–84 years. These findings are consistent with the results from previous studies. Although the percentage of drowning occurring in some locations changed slightly over time, the pattern of drowning in particular locations by sex and age remained the same.","author":[{"dropping-particle":"","family":"Xu","given":"Jiaquan","non-dropping-particle":"","parse-names":false,"suffix":""}],"container-title":"NCHS data brief","id":"ITEM-1","issued":{"date-parts":[["2014"]]},"title":"Unintentional drowning deaths in the United States, 1999-2010.","type":"article-journal"},"uris":["http://www.mendeley.com/documents/?uuid=ec6fa2d9-fe9a-495a-bf5b-b1e2d81939f8"]}],"mendeley":{"formattedCitation":"&lt;sup&gt;17&lt;/sup&gt;","plainTextFormattedCitation":"17","previouslyFormattedCitation":"&lt;sup&gt;16&lt;/sup&gt;"},"properties":{"noteIndex":0},"schema":"https://github.com/citation-style-language/schema/raw/master/csl-citation.json"}</w:instrText>
+      </w:r>
+      <w:r>
+        <w:rPr>
+          <w:rFonts w:ascii="Times New Roman" w:hAnsi="Times New Roman"/>
+          <w:sz w:val="24"/>
+          <w:szCs w:val="24"/>
+        </w:rPr>
+        <w:fldChar w:fldCharType="separate"/>
+      </w:r>
+      <w:r>
+        <w:rPr>
+          <w:rFonts w:ascii="Times New Roman" w:hAnsi="Times New Roman"/>
+          <w:noProof/>
+          <w:sz w:val="24"/>
+          <w:szCs w:val="24"/>
+          <w:vertAlign w:val="superscript"/>
+        </w:rPr>
+        <w:t>17</w:t>
+      </w:r>
+      <w:r>
+        <w:rPr>
+          <w:rFonts w:ascii="Times New Roman" w:hAnsi="Times New Roman"/>
+          <w:sz w:val="24"/>
+          <w:szCs w:val="24"/>
+        </w:rPr>
+        <w:fldChar w:fldCharType="end"/>
+      </w:r>
+    </w:p>
+    <w:p>
+      <w:pPr>
+        <w:pStyle w:val="ListParagraph"/>
+        <w:numPr>
+          <w:ilvl w:val="0"/>
+          <w:numId w:val="7"/>
+        </w:numPr>
+        <w:spacing w:after="0" w:line="480" w:lineRule="auto"/>
+        <w:jc w:val="both"/>
+        <w:rPr>
+          <w:rFonts w:ascii="Times New Roman" w:hAnsi="Times New Roman"/>
+          <w:sz w:val="24"/>
+          <w:szCs w:val="24"/>
+        </w:rPr>
+      </w:pPr>
+      <w:r>
+        <w:rPr>
+          <w:rFonts w:ascii="Times New Roman" w:hAnsi="Times New Roman"/>
+          <w:sz w:val="24"/>
+          <w:szCs w:val="24"/>
+        </w:rPr>
+        <w:t xml:space="preserve">5-19 years most likely </w:t>
+      </w:r>
+      <w:r>
+        <w:rPr>
+          <w:rFonts w:ascii="Times New Roman" w:hAnsi="Times New Roman"/>
+          <w:sz w:val="24"/>
+          <w:szCs w:val="24"/>
+        </w:rPr>
+        <w:t>to drown in natural water</w:t>
+      </w:r>
+      <w:r>
+        <w:rPr>
+          <w:rFonts w:ascii="Times New Roman" w:hAnsi="Times New Roman"/>
+          <w:sz w:val="24"/>
+          <w:szCs w:val="24"/>
+        </w:rPr>
+        <w:t>.</w:t>
+      </w:r>
+      <w:r>
+        <w:rPr>
+          <w:rFonts w:ascii="Times New Roman" w:hAnsi="Times New Roman"/>
+          <w:sz w:val="24"/>
+          <w:szCs w:val="24"/>
+        </w:rPr>
+        <w:fldChar w:fldCharType="begin" w:fldLock="1"/>
+      </w:r>
+      <w:r>
+        <w:rPr>
+          <w:rFonts w:ascii="Times New Roman" w:hAnsi="Times New Roman"/>
+          <w:sz w:val="24"/>
+          <w:szCs w:val="24"/>
+        </w:rPr>
+        <w:instrText>ADDIN CSL_CITATION {"citationItems":[{"id":"ITEM-1","itemData":{"ISSN":"1941-4927","PMID":"24735548","abstract":"This report provides recent findings on unintentional drowning deaths in the United States. Children under 5 years of age and adults aged 85 and over had the highest risk of drowning, although the rates for these age groups reached their lowest point in 2010. Drowning death rates decreased over time for all age groups except for adults aged 45–84. Drowning remained the second leading cause of death from unintentional injury for girls aged 1–4 years. For boys aged 1–4 years, unintentional drowning has been the leading cause of death from unintentional injury since 2005. Patterns of drowning by place differed by sex and age. More than one-half of all drowning deaths for males occurred in natural water compared with only one-quarter of all drowning deaths for females. Drowning was most likely to occur in the bath tub for infants under the age of 1 year and for adults aged 85 and over, in swimming pools for children aged 1–4 years, and in natural water for persons aged 5–84 years. These findings are consistent with the results from previous studies. Although the percentage of drowning occurring in some locations changed slightly over time, the pattern of drowning in particular locations by sex and age remained the same.","author":[{"dropping-particle":"","family":"Xu","given":"Jiaquan","non-dropping-particle":"","parse-names":false,"suffix":""}],"container-title":"NCHS data brief","id":"ITEM-1","issued":{"date-parts":[["2014"]]},"title":"Unintentional drowning deaths in the United States, 1999-2010.","type":"article-journal"},"uris":["http://www.mendeley.com/documents/?uuid=ec6fa2d9-fe9a-495a-bf5b-b1e2d81939f8"]}],"mendeley":{"formattedCitation":"&lt;sup&gt;17&lt;/sup&gt;","plainTextFormattedCitation":"17","previouslyFormattedCitation":"&lt;sup&gt;16&lt;/sup&gt;"},"properties":{"noteIndex":0},"schema":"https://github.com/citation-style-language/schema/raw/master/csl-citation.json"}</w:instrText>
+      </w:r>
+      <w:r>
+        <w:rPr>
+          <w:rFonts w:ascii="Times New Roman" w:hAnsi="Times New Roman"/>
+          <w:sz w:val="24"/>
+          <w:szCs w:val="24"/>
+        </w:rPr>
+        <w:fldChar w:fldCharType="separate"/>
+      </w:r>
+      <w:r>
+        <w:rPr>
+          <w:rFonts w:ascii="Times New Roman" w:hAnsi="Times New Roman"/>
+          <w:noProof/>
+          <w:sz w:val="24"/>
+          <w:szCs w:val="24"/>
+          <w:vertAlign w:val="superscript"/>
+        </w:rPr>
+        <w:t>17</w:t>
+      </w:r>
+      <w:r>
+        <w:rPr>
+          <w:rFonts w:ascii="Times New Roman" w:hAnsi="Times New Roman"/>
+          <w:sz w:val="24"/>
+          <w:szCs w:val="24"/>
+        </w:rPr>
+        <w:fldChar w:fldCharType="end"/>
+      </w:r>
+    </w:p>
+    <w:p>
+      <w:pPr>
+        <w:pStyle w:val="ListParagraph"/>
+        <w:numPr>
+          <w:ilvl w:val="0"/>
+          <w:numId w:val="7"/>
+        </w:numPr>
+        <w:spacing w:after="0" w:line="480" w:lineRule="auto"/>
+        <w:jc w:val="both"/>
+        <w:rPr>
+          <w:rFonts w:ascii="Times New Roman" w:hAnsi="Times New Roman"/>
+          <w:sz w:val="24"/>
+          <w:szCs w:val="24"/>
+        </w:rPr>
+      </w:pPr>
+      <w:r>
+        <w:rPr>
+          <w:rFonts w:ascii="Times New Roman" w:hAnsi="Times New Roman"/>
+          <w:sz w:val="24"/>
+          <w:szCs w:val="24"/>
+        </w:rPr>
+        <w:t>Adults aged 85 or over most likely to drown in a bath tub.</w:t>
+      </w:r>
+      <w:r>
+        <w:rPr>
+          <w:rFonts w:ascii="Times New Roman" w:hAnsi="Times New Roman"/>
+          <w:sz w:val="24"/>
+          <w:szCs w:val="24"/>
+        </w:rPr>
+        <w:t xml:space="preserve"> </w:t>
+      </w:r>
+      <w:r>
+        <w:rPr>
+          <w:rFonts w:ascii="Times New Roman" w:hAnsi="Times New Roman"/>
+          <w:sz w:val="24"/>
+          <w:szCs w:val="24"/>
+        </w:rPr>
+        <w:fldChar w:fldCharType="begin" w:fldLock="1"/>
+      </w:r>
+      <w:r>
+        <w:rPr>
+          <w:rFonts w:ascii="Times New Roman" w:hAnsi="Times New Roman"/>
+          <w:sz w:val="24"/>
+          <w:szCs w:val="24"/>
+        </w:rPr>
+        <w:instrText>ADDIN CSL_CITATION {"citationItems":[{"id":"ITEM-1","itemData":{"ISSN":"1941-4927","PMID":"24735548","abstract":"This report provides recent findings on unintentional drowning deaths in the United States. Children under 5 years of age and adults aged 85 and over had the highest risk of drowning, although the rates for these age groups reached their lowest point in 2010. Drowning death rates decreased over time for all age groups except for adults aged 45–84. Drowning remained the second leading cause of death from unintentional injury for girls aged 1–4 years. For boys aged 1–4 years, unintentional drowning has been the leading cause of death from unintentional injury since 2005. Patterns of drowning by place differed by sex and age. More than one-half of all drowning deaths for males occurred in natural water compared with only one-quarter of all drowning deaths for females. Drowning was most likely to occur in the bath tub for infants under the age of 1 year and for adults aged 85 and over, in swimming pools for children aged 1–4 years, and in natural water for persons aged 5–84 years. These findings are consistent with the results from previous studies. Although the percentage of drowning occurring in some locations changed slightly over time, the pattern of drowning in particular locations by sex and age remained the same.","author":[{"dropping-particle":"","family":"Xu","given":"Jiaquan","non-dropping-particle":"","parse-names":false,"suffix":""}],"container-title":"NCHS data brief","id":"ITEM-1","issued":{"date-parts":[["2014"]]},"title":"Unintentional drowning deaths in the United States, 1999-2010.","type":"article-journal"},"uris":["http://www.mendeley.com/documents/?uuid=ec6fa2d9-fe9a-495a-bf5b-b1e2d81939f8"]}],"mendeley":{"formattedCitation":"&lt;sup&gt;17&lt;/sup&gt;","plainTextFormattedCitation":"17","previouslyFormattedCitation":"&lt;sup&gt;16&lt;/sup&gt;"},"properties":{"noteIndex":0},"schema":"https://github.com/citation-style-language/schema/raw/master/csl-citation.json"}</w:instrText>
+      </w:r>
+      <w:r>
+        <w:rPr>
+          <w:rFonts w:ascii="Times New Roman" w:hAnsi="Times New Roman"/>
+          <w:sz w:val="24"/>
+          <w:szCs w:val="24"/>
+        </w:rPr>
+        <w:fldChar w:fldCharType="separate"/>
+      </w:r>
+      <w:r>
+        <w:rPr>
+          <w:rFonts w:ascii="Times New Roman" w:hAnsi="Times New Roman"/>
+          <w:noProof/>
+          <w:sz w:val="24"/>
+          <w:szCs w:val="24"/>
+          <w:vertAlign w:val="superscript"/>
+        </w:rPr>
+        <w:t>17</w:t>
+      </w:r>
+      <w:r>
+        <w:rPr>
+          <w:rFonts w:ascii="Times New Roman" w:hAnsi="Times New Roman"/>
+          <w:sz w:val="24"/>
+          <w:szCs w:val="24"/>
+        </w:rPr>
+        <w:fldChar w:fldCharType="end"/>
+      </w:r>
+    </w:p>
+    <w:p>
+      <w:pPr>
+        <w:spacing w:after="0" w:line="480" w:lineRule="auto"/>
+        <w:jc w:val="both"/>
+        <w:rPr>
+          <w:rFonts w:ascii="Times New Roman" w:hAnsi="Times New Roman"/>
+          <w:i/>
+          <w:sz w:val="24"/>
+          <w:szCs w:val="24"/>
+        </w:rPr>
+      </w:pPr>
+      <w:r>
+        <w:rPr>
+          <w:rFonts w:ascii="Times New Roman" w:hAnsi="Times New Roman"/>
+          <w:i/>
+          <w:sz w:val="24"/>
+          <w:szCs w:val="24"/>
+        </w:rPr>
+        <w:t>Assault</w:t>
+      </w:r>
+    </w:p>
+    <w:p>
+      <w:pPr>
+        <w:pStyle w:val="ListParagraph"/>
+        <w:numPr>
+          <w:ilvl w:val="0"/>
+          <w:numId w:val="7"/>
+        </w:numPr>
+        <w:spacing w:after="0" w:line="480" w:lineRule="auto"/>
+        <w:jc w:val="both"/>
+        <w:rPr>
+          <w:rFonts w:ascii="Times New Roman" w:hAnsi="Times New Roman"/>
+          <w:i/>
+          <w:sz w:val="24"/>
+          <w:szCs w:val="24"/>
+        </w:rPr>
+      </w:pPr>
+      <w:r>
+        <w:rPr>
+          <w:rFonts w:ascii="Times New Roman" w:hAnsi="Times New Roman"/>
+          <w:sz w:val="24"/>
+          <w:szCs w:val="24"/>
+        </w:rPr>
+        <w:lastRenderedPageBreak/>
+        <w:t>Examples in developing countries of association between conflict and temperature</w:t>
+      </w:r>
+      <w:r>
+        <w:rPr>
+          <w:rFonts w:ascii="Times New Roman" w:hAnsi="Times New Roman"/>
+          <w:sz w:val="24"/>
+          <w:szCs w:val="24"/>
+        </w:rPr>
+        <w:t>.</w:t>
+      </w:r>
+      <w:r>
+        <w:rPr>
+          <w:rFonts w:ascii="Times New Roman" w:hAnsi="Times New Roman"/>
+          <w:sz w:val="24"/>
+          <w:szCs w:val="24"/>
+        </w:rPr>
+        <w:fldChar w:fldCharType="begin" w:fldLock="1"/>
+      </w:r>
+      <w:r>
+        <w:rPr>
+          <w:rFonts w:ascii="Times New Roman" w:hAnsi="Times New Roman"/>
+          <w:sz w:val="24"/>
+          <w:szCs w:val="24"/>
+        </w:rPr>
+        <w:instrText>ADDIN CSL_CITATION {"citationItems":[{"id":"ITEM-1","itemData":{"DOI":"10.1073/pnas.1205130109","ISBN":"1091-6490 (Electronic)\\r0027-8424 (Linking)","ISSN":"0027-8424","PMID":"23090992","abstract":"Recent studies concerning the possible relationship between climate trends and the risks of violent conflict have yielded contradictory results, partly because of choices of conflict measures and modeling design. In this study, we examine climate–conflict relationships us-ing a geographically disaggregated approach. We consider the effects of climate change to be both local and national in character, and we use a conflict database that contains 16,359 individual geo-located violent events for East Africa from 1990 to 2009. Unlike previous studies that relied exclusively on political and economic controls, we analyze the many geographical factors that have been shown to be important in understanding the distribution and causes of violence while also considering yearly and country fixed effects. For our main climate indicators at gridded 1° resolution (</w:instrText>
+      </w:r>
+      <w:r>
+        <w:rPr>
+          <w:rFonts w:ascii="MS Mincho" w:eastAsia="MS Mincho" w:hAnsi="MS Mincho" w:cs="MS Mincho"/>
+          <w:sz w:val="24"/>
+          <w:szCs w:val="24"/>
+        </w:rPr>
+        <w:instrText>∼</w:instrText>
+      </w:r>
+      <w:r>
+        <w:rPr>
+          <w:rFonts w:ascii="Times New Roman" w:hAnsi="Times New Roman"/>
+          <w:sz w:val="24"/>
+          <w:szCs w:val="24"/>
+        </w:rPr>
+        <w:instrText>100 km), wetter deviations from the precipitation norms decrease the risk of violence, whereas drier and normal periods show no effects. The relationship between temperature and conflict shows that much warmer than normal temperatures raise the risk of violence, whereas average and cooler temperatures have no effect. These precipita-tion and temperature effects are statistically significant but have modest influence in terms of predictive power in a model with political, economic, and physical geographic predictors. Large var-iations in the climate–conflict relationships are evident between the nine countries of the study region and across time periods. social instability | standard precipitation index | generalized additive modeling | negative binomial modeling | disaggregated spatial analysis T he debates in both the academic and policy realms sur-rounding a possible association between climate change and violent conflict continue without much resolution. The tone of the consensus emerging from politicians and the policy-making community is decidedly gloomy. US President Barack Obama recently declared that climate change represents an \" urgent, serious, and growing threat \" (1), because the stresses of frequent drought and crop failures \" breed hunger and conflict \" (2). Government-associated think tanks follow closely to this line, with ecological stress and climate change generating a \" range of security problems that will have dire global consequences \" (3), according to a Center for Strategic and International Studies report (3). Such claims are predicated on a national security paradigm: the ability…","author":[{"dropping-particle":"","family":"O'Loughlin","given":"J.","non-dropping-particle":"","parse-names":false,"suffix":""},{"dropping-particle":"","family":"Witmer","given":"F. D. W.","non-dropping-particle":"","parse-names":false,"suffix":""},{"dropping-particle":"","family":"Linke","given":"A. M.","non-dropping-particle":"","parse-names":false,"suffix":""},{"dropping-particle":"","family":"Laing","given":"A.","non-dropping-particle":"","parse-names":false,"suffix":""},{"dropping-particle":"","family":"Gettelman","given":"A.","non-dropping-particle":"","parse-names":false,"suffix":""},{"dropping-particle":"","family":"Dudhia","given":"J.","non-dropping-particle":"","parse-names":false,"suffix":""}],"container-title":"Proceedings of the National Academy of Sciences","id":"ITEM-1","issued":{"date-parts":[["2012"]]},"title":"Climate variability and conflict risk in East Africa, 1990-2009","type":"article-journal"},"uris":["http://www.mendeley.com/documents/?uuid=a6087fa3-b3d8-41ce-8b50-53d049a88c07"]},{"id":"ITEM-2","itemData":{"DOI":"10.1093/ajae/aau010","ISSN":"14678276","abstract":"A growing body of evidence shows a causal relationship between extreme weather events and civil conflict incidence at the global level. We find that this causality is also valid for droughts and local violent conflicts in a within-country setting over a short time frame in the case of Somalia. We estimate that a one standard deviation increase in drought intensity and length raises the likelihood of conflict by 62%. We also find that drought affects conflict through livestock price changes, establishing livestock markets as the primary channel of transmission in Somalia.","author":[{"dropping-particle":"","family":"Maystadt","given":"Jean François","non-dropping-particle":"","parse-names":false,"suffix":""},{"dropping-particle":"","family":"Ecker","given":"Olivier","non-dropping-particle":"","parse-names":false,"suffix":""}],"container-title":"American Journal of Agricultural Economics","id":"ITEM-2","issued":{"date-parts":[["2014"]]},"title":"Extreme weather and civil war: Does drought fuel conflict in Somalia through livestock price shocks?","type":"article-journal"},"uris":["http://www.mendeley.com/documents/?uuid=8f626b41-5f06-4393-8d82-51a4c17b411a"]},{"id":"ITEM-3","itemData":{"DOI":"10.1073/pnas.0907998106","ISBN":"0027-8424","ISSN":"0027-8424","PMID":"19934048","abstract":"Armed conflict within nations has had disastrous humanitarian consequences throughout much of the world. Here we undertake the first comprehensive examination of the potential impact of global climate change on armed conflict in sub-Saharan Africa. We find strong historical linkages between civil war and temperature in Africa, with warmer years leading to significant increases in the likelihood of war. When combined with climate model projections of future temperature trends, this historical response to temperature suggests a roughly 54% increase in armed conflict incidence by 2030, or an additional 393,000 battle deaths if future wars are as deadly as recent wars. Our results suggest an urgent need to reform African governments' and foreign aid donors' policies to deal with rising temperatures.","author":[{"dropping-particle":"","family":"Burke","given":"M. B.","non-dropping-particle":"","parse-names":false,"suffix":""},{"dropping-particle":"","family":"Miguel","given":"E.","non-dropping-particle":"","parse-names":false,"suffix":""},{"dropping-particle":"","family":"Satyanath","given":"S.","non-dropping-particle":"","parse-names":false,"suffix":""},{"dropping-particle":"","family":"Dykema","given":"J. A.","non-dropping-particle":"","parse-names":false,"suffix":""},{"dropping-particle":"","family":"Lobell","given":"D. B.","non-dropping-particle":"","parse-names":false,"suffix":""}],"container-title":"Proceedings of the National Academy of Sciences","id":"ITEM-3","issued":{"date-parts":[["2009"]]},"title":"Warming increases the risk of civil war in Africa","type":"article-journal"},"uris":["http://www.mendeley.com/documents/?uuid=c0bcf444-113e-47cc-b8f4-76a2d4f8da94"]},{"id":"ITEM-4","itemData":{"DOI":"10.1126/science.1235367","ISBN":"1095-9203 (Electronic)\r0036-8075 (Linking)","ISSN":"0036-8075","PMID":"24031020","abstract":"A rapidly growing body of research examines whether human conflict can be affected by climatic changes. Drawing from archaeology, criminology, economics, geography, history, political science, and psychology, we assemble and analyze the 60 most rigorous quantitative studies and document, for the first time, a remarkable convergence of results. We find strong causal evidence linking climatic events to human conflict across a range of spatial and temporal scales and across all major regions of the world. The magnitude of climate's influence is substantial: for each 1 standard deviation (1{sigma}) change in climate toward warmer temperatures or more extreme rainfall, median estimates indicate that the frequency of interpersonal violence rises 4% and the frequency of intergroup conflict rises 14%. Because locations throughout the inhabited world are expected to warm 2 to 4{sigma} by 2050, amplified rates of human conflict could represent a large and critical impact of anthropogenic climate change.","author":[{"dropping-particle":"","family":"Hsiang","given":"S. M.","non-dropping-particle":"","parse-names":false,"suffix":""},{"dropping-particle":"","family":"Burke","given":"M.","non-dropping-particle":"","parse-names":false,"suffix":""},{"dropping-particle":"","family":"Miguel","given":"E.","non-dropping-particle":"","parse-names":false,"suffix":""}],"container-title":"Science","id":"ITEM-4","issued":{"date-parts":[["2013"]]},"title":"Quantifying the Influence of Climate on Human Conflict","type":"article-journal"},"uris":["http://www.mendeley.com/documents/?uuid=e7fc1328-0fc0-4ed3-9947-e5082fa1c978"]},{"id":"ITEM-5","itemData":{"DOI":"10.1038/nature10311","ISBN":"1476-4687 (Electronic)\\n0028-0836 (Linking)","ISSN":"00280836","PMID":"21866157","abstract":"It has been proposed that changes in global climate have been responsible for episodes of widespread violence and even the collapse of civilizations. Yet previous studies have not shown that violence can be attributed to the global climate, only that random weather events might be correlated with conflict in some cases. Here we directly associate planetary-scale climate changes with global patterns of civil conflict by examining the dominant interannual mode of the modern climate, the El Niño/Southern Oscillation (ENSO). Historians have argued that ENSO may have driven global patterns of civil conflict in the distant past, a hypothesis that we extend to the modern era and test quantitatively. Using data from 1950 to 2004, we show that the probability of new civil conflicts arising throughout the tropics doubles during El Niño years relative to La Niña years. This result, which indicates that ENSO may have had a role in 21% of all civil conflicts since 1950, is the first demonstration that the stability of modern societies relates strongly to the global climate.","author":[{"dropping-particle":"","family":"Hsiang","given":"Solomon M.","non-dropping-particle":"","parse-names":false,"suffix":""},{"dropping-particle":"","family":"Meng","given":"Kyle C.","non-dropping-particle":"","parse-names":false,"suffix":""},{"dropping-particle":"","family":"Cane","given":"Mark A.","non-dropping-particle":"","parse-names":false,"suffix":""}],"container-title":"Nature","id":"ITEM-5","issued":{"date-parts":[["2011"]]},"title":"Civil conflicts are associated with the global climate","type":"article-journal"},"uris":["http://www.mendeley.com/documents/?uuid=fd659084-9b9d-4883-8cbe-500c76233be4"]}],"mendeley":{"formattedCitation":"&lt;sup&gt;18–22&lt;/sup&gt;","plainTextFormattedCitation":"18–22","previouslyFormattedCitation":"&lt;sup&gt;17–21&lt;/sup&gt;"},"properties":{"noteIndex":0},"schema":"https://github.com/citation-style-language/schema/raw/master/csl-citation.json"}</w:instrText>
+      </w:r>
+      <w:r>
+        <w:rPr>
+          <w:rFonts w:ascii="Times New Roman" w:hAnsi="Times New Roman"/>
+          <w:sz w:val="24"/>
+          <w:szCs w:val="24"/>
+        </w:rPr>
+        <w:fldChar w:fldCharType="separate"/>
+      </w:r>
+      <w:r>
+        <w:rPr>
+          <w:rFonts w:ascii="Times New Roman" w:hAnsi="Times New Roman"/>
+          <w:noProof/>
+          <w:sz w:val="24"/>
+          <w:szCs w:val="24"/>
+          <w:vertAlign w:val="superscript"/>
+        </w:rPr>
+        <w:t>18–22</w:t>
+      </w:r>
+      <w:r>
+        <w:rPr>
+          <w:rFonts w:ascii="Times New Roman" w:hAnsi="Times New Roman"/>
+          <w:sz w:val="24"/>
+          <w:szCs w:val="24"/>
+        </w:rPr>
+        <w:fldChar w:fldCharType="end"/>
+      </w:r>
+    </w:p>
+    <w:p>
+      <w:pPr>
+        <w:pStyle w:val="ListParagraph"/>
+        <w:numPr>
+          <w:ilvl w:val="0"/>
+          <w:numId w:val="7"/>
+        </w:numPr>
+        <w:spacing w:after="0" w:line="480" w:lineRule="auto"/>
+        <w:jc w:val="both"/>
+        <w:rPr>
+          <w:rFonts w:ascii="Times New Roman" w:hAnsi="Times New Roman"/>
+          <w:i/>
+          <w:sz w:val="24"/>
+          <w:szCs w:val="24"/>
+        </w:rPr>
+      </w:pPr>
+      <w:r>
+        <w:rPr>
+          <w:rFonts w:ascii="Times New Roman" w:hAnsi="Times New Roman"/>
+          <w:sz w:val="24"/>
+          <w:szCs w:val="24"/>
+        </w:rPr>
+        <w:t>Also examples of crime in the USA linked to temperature increases.</w:t>
+      </w:r>
+      <w:r>
+        <w:rPr>
+          <w:rFonts w:ascii="Times New Roman" w:hAnsi="Times New Roman"/>
+          <w:sz w:val="24"/>
+          <w:szCs w:val="24"/>
+        </w:rPr>
+        <w:fldChar w:fldCharType="begin" w:fldLock="1"/>
+      </w:r>
+      <w:r>
+        <w:rPr>
+          <w:rFonts w:ascii="Times New Roman" w:hAnsi="Times New Roman"/>
+          <w:sz w:val="24"/>
+          <w:szCs w:val="24"/>
+        </w:rPr>
+        <w:instrText>ADDIN CSL_CITATION {"citationItems":[{"id":"ITEM-1","itemData":{"DOI":"10.1016/j.jeem.2013.11.008","ISBN":"0095-0696","ISSN":"10960449","abstract":"This paper estimates the impact of climate change on the prevalence of criminal activity in the United States. The analysis is based on a 30-year panel of monthly crime and weather data for 2997 US counties. I identify the effect of weather on monthly crime by using a semi-parametric bin estimator and controlling for state-by-month and county-by-year fixed effects. The results show that temperature has a strong positive effect on criminal behavior, with little evidence of lagged impacts. Between 2010 and 2099, climate change will cause an additional 22,000 murders, 180,000 cases of rape, 1.2 million aggravated assaults, 2.3 million simple assaults, 260,000 robberies, 1.3 million burglaries, 2.2 million cases of larceny, and 580,000 cases of vehicle theft in the United States. © 2013 Elsevier Inc.","author":[{"dropping-particle":"","family":"Ranson","given":"Matthew","non-dropping-particle":"","parse-names":false,"suffix":""}],"container-title":"Journal of Environmental Economics and Management","id":"ITEM-1","issued":{"date-parts":[["2014"]]},"title":"Crime, weather, and climate change","type":"article-journal"},"uris":["http://www.mendeley.com/documents/?uuid=ce31f35c-381d-4a9c-bcbf-e15caac05db1"]},{"id":"ITEM-2","itemData":{"DOI":"10.1007/s11524-013-9791-1","ISBN":"1468-2869 (Electronic)\\r1099-3460 (Linking)","ISSN":"10993460","PMID":"23435543","abstract":"The current study examines the link between climate change and neighborhood levels of violence using 20 years of monthly climatic and crime data from St. Louis, MO, USA. St. Louis census tracts are aggregated in neighborhood groups of similar levels of social disadvantage, after which each group is subjected to time series analysis. Findings suggest that neighborhoods with higher levels of social disadvantage are very likely to experience higher levels of violence as a result of anomalously warm temperatures. The 20 % of most disadvantaged neighborhoods in St. Louis, MO, USA are predicted to experience over half of the climate change-related increase in cases of violence. These results provide further evidence that the health impacts of climate change are proportionally higher among populations that are already at high risk and underscore the need to comprehensively address climate change.","author":[{"dropping-particle":"","family":"Mares","given":"Dennis","non-dropping-particle":"","parse-names":false,"suffix":""}],"container-title":"Journal of Urban Health","id":"ITEM-2","issued":{"date-parts":[["2013"]]},"title":"Climate change and levels of violence in socially disadvantaged neighborhood groups","type":"article-journal"},"uris":["http://www.mendeley.com/documents/?uuid=a7ceee29-27c9-4747-8fcc-d1c1ced83b01"]}],"mendeley":{"formattedCitation":"&lt;sup&gt;23,24&lt;/sup&gt;","plainTextFormattedCitation":"23,24","previouslyFormattedCitation":"&lt;sup&gt;22,23&lt;/sup&gt;"},"properties":{"noteIndex":0},"schema":"https://github.com/citation-style-language/schema/raw/master/csl-citation.json"}</w:instrText>
+      </w:r>
+      <w:r>
+        <w:rPr>
+          <w:rFonts w:ascii="Times New Roman" w:hAnsi="Times New Roman"/>
+          <w:sz w:val="24"/>
+          <w:szCs w:val="24"/>
+        </w:rPr>
+        <w:fldChar w:fldCharType="separate"/>
+      </w:r>
+      <w:r>
+        <w:rPr>
+          <w:rFonts w:ascii="Times New Roman" w:hAnsi="Times New Roman"/>
+          <w:noProof/>
+          <w:sz w:val="24"/>
+          <w:szCs w:val="24"/>
+          <w:vertAlign w:val="superscript"/>
+        </w:rPr>
+        <w:t>23,24</w:t>
+      </w:r>
+      <w:r>
+        <w:rPr>
+          <w:rFonts w:ascii="Times New Roman" w:hAnsi="Times New Roman"/>
+          <w:sz w:val="24"/>
+          <w:szCs w:val="24"/>
+        </w:rPr>
+        <w:fldChar w:fldCharType="end"/>
+      </w:r>
+    </w:p>
+    <w:p>
+      <w:pPr>
+        <w:spacing w:after="0" w:line="480" w:lineRule="auto"/>
+        <w:jc w:val="both"/>
+        <w:rPr>
+          <w:rFonts w:ascii="Times New Roman" w:hAnsi="Times New Roman"/>
+          <w:i/>
+          <w:sz w:val="24"/>
+          <w:szCs w:val="24"/>
+        </w:rPr>
+      </w:pPr>
+      <w:r>
+        <w:rPr>
+          <w:rFonts w:ascii="Times New Roman" w:hAnsi="Times New Roman"/>
+          <w:i/>
+          <w:sz w:val="24"/>
+          <w:szCs w:val="24"/>
+        </w:rPr>
+        <w:t>Intentional self-harm</w:t>
+      </w:r>
+    </w:p>
+    <w:p>
+      <w:pPr>
+        <w:pStyle w:val="ListParagraph"/>
+        <w:numPr>
+          <w:ilvl w:val="0"/>
+          <w:numId w:val="7"/>
+        </w:numPr>
+        <w:spacing w:after="0" w:line="480" w:lineRule="auto"/>
+        <w:jc w:val="both"/>
+        <w:rPr>
+          <w:rFonts w:ascii="Times New Roman" w:hAnsi="Times New Roman"/>
+          <w:sz w:val="24"/>
+          <w:szCs w:val="24"/>
+        </w:rPr>
+      </w:pPr>
+      <w:r>
+        <w:rPr>
+          <w:rFonts w:ascii="Times New Roman" w:hAnsi="Times New Roman"/>
+          <w:sz w:val="24"/>
+          <w:szCs w:val="24"/>
+        </w:rPr>
+        <w:t xml:space="preserve">Air pollution another potential modifier of </w:t>
+      </w:r>
+      <w:r>
+        <w:rPr>
+          <w:rFonts w:ascii="Times New Roman" w:hAnsi="Times New Roman"/>
+          <w:sz w:val="24"/>
+          <w:szCs w:val="24"/>
+        </w:rPr>
+        <w:t>intentional self-harm</w:t>
+      </w:r>
+    </w:p>
+    <w:p>
+      <w:pPr>
+        <w:pStyle w:val="ListParagraph"/>
+        <w:numPr>
+          <w:ilvl w:val="0"/>
+          <w:numId w:val="7"/>
+        </w:numPr>
+        <w:spacing w:after="0" w:line="480" w:lineRule="auto"/>
+        <w:jc w:val="both"/>
+        <w:rPr>
+          <w:rFonts w:ascii="Times New Roman" w:hAnsi="Times New Roman"/>
+          <w:sz w:val="24"/>
+          <w:szCs w:val="24"/>
+        </w:rPr>
+      </w:pPr>
+      <w:r>
+        <w:rPr>
+          <w:rFonts w:ascii="Times New Roman" w:hAnsi="Times New Roman"/>
+          <w:sz w:val="24"/>
+          <w:szCs w:val="24"/>
+        </w:rPr>
+        <w:t>Increases in suicide evident with increasing temperature in England and Wales</w:t>
+      </w:r>
+      <w:r>
+        <w:rPr>
+          <w:rFonts w:ascii="Times New Roman" w:hAnsi="Times New Roman"/>
+          <w:sz w:val="24"/>
+          <w:szCs w:val="24"/>
+        </w:rPr>
+        <w:fldChar w:fldCharType="begin" w:fldLock="1"/>
+      </w:r>
+      <w:r>
+        <w:rPr>
+          <w:rFonts w:ascii="Times New Roman" w:hAnsi="Times New Roman"/>
+          <w:sz w:val="24"/>
+          <w:szCs w:val="24"/>
+        </w:rPr>
+        <w:instrText>ADDIN CSL_CITATION {"citationItems":[{"id":"ITEM-1","itemData":{"DOI":"10.1192/bjp.bp.106.031948","ISBN":"0007-1250","ISSN":"00071250","PMID":"17666493","abstract":"BACKGROUND: Seasonal fluctuation in suicide has been observed in many populations. High temperature may contribute to this, but the effect of short-term fluctuations in temperature on suicide rates has not been studied. AIMS: To assess the relationship between daily temperature and daily suicide counts in England and Wales between 1 January 1993 and 31 December 2003 and to establish whether heatwaves are associated with increased mortality from suicide. METHOD: Time-series regression analysis was used to explore and quantify the relationship between daily suicide counts and daily temperature. The impact of two heatwaves on suicide was estimated. RESULTS: No spring or summer peak in suicide was found. Above 18 degrees C, each 1 degrees C increase in mean temperature was associated with a 3.8 and 5.0% rise in suicide and violent suicide respectively. Suicide increased by 46.9% during the 1995 heatwave, whereas no change was seen during the 2003 heat wave. CONCLUSIONS: There is increased risk of suicide during hot weather.","author":[{"dropping-particle":"","family":"Page","given":"Lisa A.","non-dropping-particle":"","parse-names":false,"suffix":""},{"dropping-particle":"","family":"Hajat","given":"Shakoor","non-dropping-particle":"","parse-names":false,"suffix":""},{"dropping-particle":"","family":"Kovats","given":"R. Sari","non-dropping-particle":"","parse-names":false,"suffix":""}],"container-title":"British Journal of Psychiatry","id":"ITEM-1","issued":{"date-parts":[["2007"]]},"title":"Relationship between daily suicide counts and temperature in England and Wales","type":"article-journal"},"uris":["http://www.mendeley.com/documents/?uuid=3b65e3da-20ac-4b12-b382-37ea3b583d94"]}],"mendeley":{"formattedCitation":"&lt;sup&gt;25&lt;/sup&gt;","plainTextFormattedCitation":"25","previouslyFormattedCitation":"&lt;sup&gt;24&lt;/sup&gt;"},"properties":{"noteIndex":0},"schema":"https://github.com/citation-style-language/schema/raw/master/csl-citation.json"}</w:instrText>
+      </w:r>
+      <w:r>
+        <w:rPr>
+          <w:rFonts w:ascii="Times New Roman" w:hAnsi="Times New Roman"/>
+          <w:sz w:val="24"/>
+          <w:szCs w:val="24"/>
+        </w:rPr>
+        <w:fldChar w:fldCharType="separate"/>
+      </w:r>
+      <w:r>
+        <w:rPr>
+          <w:rFonts w:ascii="Times New Roman" w:hAnsi="Times New Roman"/>
+          <w:noProof/>
+          <w:sz w:val="24"/>
+          <w:szCs w:val="24"/>
+          <w:vertAlign w:val="superscript"/>
+        </w:rPr>
+        <w:t>25</w:t>
+      </w:r>
+      <w:r>
+        <w:rPr>
+          <w:rFonts w:ascii="Times New Roman" w:hAnsi="Times New Roman"/>
+          <w:sz w:val="24"/>
+          <w:szCs w:val="24"/>
+        </w:rPr>
+        <w:fldChar w:fldCharType="end"/>
+      </w:r>
+    </w:p>
+    <w:p>
+      <w:pPr>
+        <w:pStyle w:val="ListParagraph"/>
+        <w:numPr>
+          <w:ilvl w:val="0"/>
+          <w:numId w:val="7"/>
+        </w:numPr>
+        <w:spacing w:after="0" w:line="480" w:lineRule="auto"/>
+        <w:jc w:val="both"/>
+        <w:rPr>
+          <w:rFonts w:ascii="Times New Roman" w:hAnsi="Times New Roman"/>
+          <w:sz w:val="24"/>
+          <w:szCs w:val="24"/>
+        </w:rPr>
+      </w:pPr>
+      <w:r>
+        <w:rPr>
+          <w:rFonts w:ascii="Times New Roman" w:hAnsi="Times New Roman"/>
+          <w:sz w:val="24"/>
+          <w:szCs w:val="24"/>
+        </w:rPr>
         <w:t>Recently seen increase in suicides with temperature in USA and Mexico</w:t>
       </w:r>
       <w:r>
@@ -4489,8 +5255,17 @@
         </w:rPr>
         <w:t xml:space="preserve"> (Nature CC recent paper)</w:t>
       </w:r>
-      <w:bookmarkStart w:id="0" w:name="_GoBack"/>
-      <w:bookmarkEnd w:id="0"/>
+    </w:p>
+    <w:p>
+      <w:pPr>
+        <w:spacing w:after="0" w:line="480" w:lineRule="auto"/>
+        <w:jc w:val="both"/>
+        <w:rPr>
+          <w:rFonts w:ascii="Times New Roman" w:hAnsi="Times New Roman"/>
+          <w:sz w:val="24"/>
+          <w:szCs w:val="24"/>
+        </w:rPr>
+      </w:pPr>
     </w:p>
     <w:p>
       <w:pPr>
@@ -4709,7 +5484,6 @@
           <w:sz w:val="24"/>
           <w:szCs w:val="24"/>
         </w:rPr>
-        <w:lastRenderedPageBreak/>
         <w:br w:type="page"/>
       </w:r>
     </w:p>
@@ -5738,7 +6512,7 @@
           <w:sz w:val="24"/>
         </w:rPr>
         <w:tab/>
-        <w:t xml:space="preserve">O’Loughlin J, Witmer FDW, Linke AM, Laing A, Gettelman A, Dudhia J. Climate variability and conflict risk in East Africa, 1990-2009. </w:t>
+        <w:t xml:space="preserve">Kramarow E, Chen L-H, Hedegaard H, Warner M. Deaths From Unintentional Injury Among Adults Aged 65 and Over: United States, 2000–2013. </w:t>
       </w:r>
       <w:r>
         <w:rPr>
@@ -5748,15 +6522,15 @@
           <w:noProof/>
           <w:sz w:val="24"/>
         </w:rPr>
-        <w:t>Proc Natl Acad Sci</w:t>
-      </w:r>
-      <w:r>
-        <w:rPr>
-          <w:rFonts w:ascii="Times New Roman" w:eastAsia="Times New Roman" w:hAnsi="Times New Roman"/>
-          <w:noProof/>
-          <w:sz w:val="24"/>
-        </w:rPr>
-        <w:t xml:space="preserve"> 2012. DOI:10.1073/pnas.1205130109.</w:t>
+        <w:t>Natl Cent Heal Stat Data Br</w:t>
+      </w:r>
+      <w:r>
+        <w:rPr>
+          <w:rFonts w:ascii="Times New Roman" w:eastAsia="Times New Roman" w:hAnsi="Times New Roman"/>
+          <w:noProof/>
+          <w:sz w:val="24"/>
+        </w:rPr>
+        <w:t xml:space="preserve"> 2015.</w:t>
       </w:r>
     </w:p>
     <w:p>
@@ -5788,16 +6562,7 @@
           <w:sz w:val="24"/>
         </w:rPr>
         <w:tab/>
-        <w:t xml:space="preserve">Maystadt JF, Ecker O. Extreme weather and civil war: Does drought fuel conflict in </w:t>
-      </w:r>
-      <w:r>
-        <w:rPr>
-          <w:rFonts w:ascii="Times New Roman" w:eastAsia="Times New Roman" w:hAnsi="Times New Roman"/>
-          <w:noProof/>
-          <w:sz w:val="24"/>
-        </w:rPr>
-        <w:lastRenderedPageBreak/>
-        <w:t xml:space="preserve">Somalia through livestock price shocks? </w:t>
+        <w:t xml:space="preserve">Xu J. Unintentional drowning deaths in the United States, 1999-2010. </w:t>
       </w:r>
       <w:r>
         <w:rPr>
@@ -5807,15 +6572,26 @@
           <w:noProof/>
           <w:sz w:val="24"/>
         </w:rPr>
-        <w:t>Am J Agric Econ</w:t>
-      </w:r>
-      <w:r>
-        <w:rPr>
-          <w:rFonts w:ascii="Times New Roman" w:eastAsia="Times New Roman" w:hAnsi="Times New Roman"/>
-          <w:noProof/>
-          <w:sz w:val="24"/>
-        </w:rPr>
-        <w:t xml:space="preserve"> 2014. DOI:10.1093/ajae/aau010.</w:t>
+        <w:t xml:space="preserve">NCHS Data </w:t>
+      </w:r>
+      <w:r>
+        <w:rPr>
+          <w:rFonts w:ascii="Times New Roman" w:eastAsia="Times New Roman" w:hAnsi="Times New Roman"/>
+          <w:i/>
+          <w:iCs/>
+          <w:noProof/>
+          <w:sz w:val="24"/>
+        </w:rPr>
+        <w:lastRenderedPageBreak/>
+        <w:t>Brief</w:t>
+      </w:r>
+      <w:r>
+        <w:rPr>
+          <w:rFonts w:ascii="Times New Roman" w:eastAsia="Times New Roman" w:hAnsi="Times New Roman"/>
+          <w:noProof/>
+          <w:sz w:val="24"/>
+        </w:rPr>
+        <w:t xml:space="preserve"> 2014.</w:t>
       </w:r>
     </w:p>
     <w:p>
@@ -5847,7 +6623,7 @@
           <w:sz w:val="24"/>
         </w:rPr>
         <w:tab/>
-        <w:t xml:space="preserve">Burke MB, Miguel E, Satyanath S, Dykema JA, Lobell DB. Warming increases the risk of civil war in Africa. </w:t>
+        <w:t xml:space="preserve">O’Loughlin J, Witmer FDW, Linke AM, Laing A, Gettelman A, Dudhia J. Climate variability and conflict risk in East Africa, 1990-2009. </w:t>
       </w:r>
       <w:r>
         <w:rPr>
@@ -5865,7 +6641,7 @@
           <w:noProof/>
           <w:sz w:val="24"/>
         </w:rPr>
-        <w:t xml:space="preserve"> 2009. DOI:10.1073/pnas.0907998106.</w:t>
+        <w:t xml:space="preserve"> 2012. DOI:10.1073/pnas.1205130109.</w:t>
       </w:r>
     </w:p>
     <w:p>
@@ -5897,7 +6673,7 @@
           <w:sz w:val="24"/>
         </w:rPr>
         <w:tab/>
-        <w:t xml:space="preserve">Hsiang SM, Burke M, Miguel E. Quantifying the Influence of Climate on Human Conflict. </w:t>
+        <w:t xml:space="preserve">Maystadt JF, Ecker O. Extreme weather and civil war: Does drought fuel conflict in Somalia through livestock price shocks? </w:t>
       </w:r>
       <w:r>
         <w:rPr>
@@ -5907,15 +6683,15 @@
           <w:noProof/>
           <w:sz w:val="24"/>
         </w:rPr>
-        <w:t>Science (80- )</w:t>
-      </w:r>
-      <w:r>
-        <w:rPr>
-          <w:rFonts w:ascii="Times New Roman" w:eastAsia="Times New Roman" w:hAnsi="Times New Roman"/>
-          <w:noProof/>
-          <w:sz w:val="24"/>
-        </w:rPr>
-        <w:t xml:space="preserve"> 2013. DOI:10.1126/science.1235367.</w:t>
+        <w:t>Am J Agric Econ</w:t>
+      </w:r>
+      <w:r>
+        <w:rPr>
+          <w:rFonts w:ascii="Times New Roman" w:eastAsia="Times New Roman" w:hAnsi="Times New Roman"/>
+          <w:noProof/>
+          <w:sz w:val="24"/>
+        </w:rPr>
+        <w:t xml:space="preserve"> 2014. DOI:10.1093/ajae/aau010.</w:t>
       </w:r>
     </w:p>
     <w:p>
@@ -5947,7 +6723,7 @@
           <w:sz w:val="24"/>
         </w:rPr>
         <w:tab/>
-        <w:t xml:space="preserve">Hsiang SM, Meng KC, Cane MA. Civil conflicts are associated with the global climate. </w:t>
+        <w:t xml:space="preserve">Burke MB, Miguel E, Satyanath S, Dykema JA, Lobell DB. Warming increases the risk of civil war in Africa. </w:t>
       </w:r>
       <w:r>
         <w:rPr>
@@ -5957,15 +6733,15 @@
           <w:noProof/>
           <w:sz w:val="24"/>
         </w:rPr>
-        <w:t>Nature</w:t>
-      </w:r>
-      <w:r>
-        <w:rPr>
-          <w:rFonts w:ascii="Times New Roman" w:eastAsia="Times New Roman" w:hAnsi="Times New Roman"/>
-          <w:noProof/>
-          <w:sz w:val="24"/>
-        </w:rPr>
-        <w:t xml:space="preserve"> 2011. DOI:10.1038/nature10311.</w:t>
+        <w:t>Proc Natl Acad Sci</w:t>
+      </w:r>
+      <w:r>
+        <w:rPr>
+          <w:rFonts w:ascii="Times New Roman" w:eastAsia="Times New Roman" w:hAnsi="Times New Roman"/>
+          <w:noProof/>
+          <w:sz w:val="24"/>
+        </w:rPr>
+        <w:t xml:space="preserve"> 2009. DOI:10.1073/pnas.0907998106.</w:t>
       </w:r>
     </w:p>
     <w:p>
@@ -5997,7 +6773,7 @@
           <w:sz w:val="24"/>
         </w:rPr>
         <w:tab/>
-        <w:t xml:space="preserve">Ranson M. Crime, weather, and climate change. </w:t>
+        <w:t xml:space="preserve">Hsiang SM, Burke M, Miguel E. Quantifying the Influence of Climate on Human Conflict. </w:t>
       </w:r>
       <w:r>
         <w:rPr>
@@ -6007,15 +6783,15 @@
           <w:noProof/>
           <w:sz w:val="24"/>
         </w:rPr>
-        <w:t>J Environ Econ Manage</w:t>
-      </w:r>
-      <w:r>
-        <w:rPr>
-          <w:rFonts w:ascii="Times New Roman" w:eastAsia="Times New Roman" w:hAnsi="Times New Roman"/>
-          <w:noProof/>
-          <w:sz w:val="24"/>
-        </w:rPr>
-        <w:t xml:space="preserve"> 2014. DOI:10.1016/j.jeem.2013.11.008.</w:t>
+        <w:t>Science (80- )</w:t>
+      </w:r>
+      <w:r>
+        <w:rPr>
+          <w:rFonts w:ascii="Times New Roman" w:eastAsia="Times New Roman" w:hAnsi="Times New Roman"/>
+          <w:noProof/>
+          <w:sz w:val="24"/>
+        </w:rPr>
+        <w:t xml:space="preserve"> 2013. DOI:10.1126/science.1235367.</w:t>
       </w:r>
     </w:p>
     <w:p>
@@ -6047,7 +6823,7 @@
           <w:sz w:val="24"/>
         </w:rPr>
         <w:tab/>
-        <w:t xml:space="preserve">Mares D. Climate change and levels of violence in socially disadvantaged neighborhood groups. </w:t>
+        <w:t xml:space="preserve">Hsiang SM, Meng KC, Cane MA. Civil conflicts are associated with the global climate. </w:t>
       </w:r>
       <w:r>
         <w:rPr>
@@ -6057,15 +6833,15 @@
           <w:noProof/>
           <w:sz w:val="24"/>
         </w:rPr>
-        <w:t>J Urban Heal</w:t>
-      </w:r>
-      <w:r>
-        <w:rPr>
-          <w:rFonts w:ascii="Times New Roman" w:eastAsia="Times New Roman" w:hAnsi="Times New Roman"/>
-          <w:noProof/>
-          <w:sz w:val="24"/>
-        </w:rPr>
-        <w:t xml:space="preserve"> 2013. DOI:10.1007/s11524-013-9791-1.</w:t>
+        <w:t>Nature</w:t>
+      </w:r>
+      <w:r>
+        <w:rPr>
+          <w:rFonts w:ascii="Times New Roman" w:eastAsia="Times New Roman" w:hAnsi="Times New Roman"/>
+          <w:noProof/>
+          <w:sz w:val="24"/>
+        </w:rPr>
+        <w:t xml:space="preserve"> 2011. DOI:10.1038/nature10311.</w:t>
       </w:r>
     </w:p>
     <w:p>
@@ -6077,7 +6853,7 @@
         <w:spacing w:line="240" w:lineRule="auto"/>
         <w:ind w:left="640" w:hanging="640"/>
         <w:rPr>
-          <w:rFonts w:ascii="Times New Roman" w:hAnsi="Times New Roman"/>
+          <w:rFonts w:ascii="Times New Roman" w:eastAsia="Times New Roman" w:hAnsi="Times New Roman"/>
           <w:noProof/>
           <w:sz w:val="24"/>
         </w:rPr>
@@ -6097,7 +6873,7 @@
           <w:sz w:val="24"/>
         </w:rPr>
         <w:tab/>
-        <w:t xml:space="preserve">Page LA, Hajat S, Kovats RS. Relationship between daily suicide counts and temperature in England and Wales. </w:t>
+        <w:t xml:space="preserve">Ranson M. Crime, weather, and climate change. </w:t>
       </w:r>
       <w:r>
         <w:rPr>
@@ -6107,15 +6883,15 @@
           <w:noProof/>
           <w:sz w:val="24"/>
         </w:rPr>
-        <w:t>Br J Psychiatry</w:t>
-      </w:r>
-      <w:r>
-        <w:rPr>
-          <w:rFonts w:ascii="Times New Roman" w:eastAsia="Times New Roman" w:hAnsi="Times New Roman"/>
-          <w:noProof/>
-          <w:sz w:val="24"/>
-        </w:rPr>
-        <w:t xml:space="preserve"> 2007. DOI:10.1192/bjp.bp.106.031948.</w:t>
+        <w:t>J Environ Econ Manage</w:t>
+      </w:r>
+      <w:r>
+        <w:rPr>
+          <w:rFonts w:ascii="Times New Roman" w:eastAsia="Times New Roman" w:hAnsi="Times New Roman"/>
+          <w:noProof/>
+          <w:sz w:val="24"/>
+        </w:rPr>
+        <w:t xml:space="preserve"> 2014. DOI:10.1016/j.jeem.2013.11.008.</w:t>
       </w:r>
     </w:p>
     <w:p>
@@ -6127,6 +6903,104 @@
         <w:spacing w:line="240" w:lineRule="auto"/>
         <w:ind w:left="640" w:hanging="640"/>
         <w:rPr>
+          <w:rFonts w:ascii="Times New Roman" w:eastAsia="Times New Roman" w:hAnsi="Times New Roman"/>
+          <w:noProof/>
+          <w:sz w:val="24"/>
+        </w:rPr>
+      </w:pPr>
+      <w:r>
+        <w:rPr>
+          <w:rFonts w:ascii="Times New Roman" w:eastAsia="Times New Roman" w:hAnsi="Times New Roman"/>
+          <w:noProof/>
+          <w:sz w:val="24"/>
+        </w:rPr>
+        <w:t>24</w:t>
+      </w:r>
+      <w:r>
+        <w:rPr>
+          <w:rFonts w:ascii="Times New Roman" w:eastAsia="Times New Roman" w:hAnsi="Times New Roman"/>
+          <w:noProof/>
+          <w:sz w:val="24"/>
+        </w:rPr>
+        <w:tab/>
+        <w:t xml:space="preserve">Mares D. Climate change and levels of violence in socially disadvantaged neighborhood groups. </w:t>
+      </w:r>
+      <w:r>
+        <w:rPr>
+          <w:rFonts w:ascii="Times New Roman" w:eastAsia="Times New Roman" w:hAnsi="Times New Roman"/>
+          <w:i/>
+          <w:iCs/>
+          <w:noProof/>
+          <w:sz w:val="24"/>
+        </w:rPr>
+        <w:t>J Urban Heal</w:t>
+      </w:r>
+      <w:r>
+        <w:rPr>
+          <w:rFonts w:ascii="Times New Roman" w:eastAsia="Times New Roman" w:hAnsi="Times New Roman"/>
+          <w:noProof/>
+          <w:sz w:val="24"/>
+        </w:rPr>
+        <w:t xml:space="preserve"> 2013. DOI:10.1007/s11524-013-9791-1.</w:t>
+      </w:r>
+    </w:p>
+    <w:p>
+      <w:pPr>
+        <w:widowControl w:val="0"/>
+        <w:autoSpaceDE w:val="0"/>
+        <w:autoSpaceDN w:val="0"/>
+        <w:adjustRightInd w:val="0"/>
+        <w:spacing w:line="240" w:lineRule="auto"/>
+        <w:ind w:left="640" w:hanging="640"/>
+        <w:rPr>
+          <w:rFonts w:ascii="Times New Roman" w:hAnsi="Times New Roman"/>
+          <w:noProof/>
+          <w:sz w:val="24"/>
+        </w:rPr>
+      </w:pPr>
+      <w:r>
+        <w:rPr>
+          <w:rFonts w:ascii="Times New Roman" w:eastAsia="Times New Roman" w:hAnsi="Times New Roman"/>
+          <w:noProof/>
+          <w:sz w:val="24"/>
+        </w:rPr>
+        <w:t>25</w:t>
+      </w:r>
+      <w:r>
+        <w:rPr>
+          <w:rFonts w:ascii="Times New Roman" w:eastAsia="Times New Roman" w:hAnsi="Times New Roman"/>
+          <w:noProof/>
+          <w:sz w:val="24"/>
+        </w:rPr>
+        <w:tab/>
+        <w:t xml:space="preserve">Page LA, Hajat S, Kovats RS. Relationship between daily suicide counts and temperature in England and Wales. </w:t>
+      </w:r>
+      <w:r>
+        <w:rPr>
+          <w:rFonts w:ascii="Times New Roman" w:eastAsia="Times New Roman" w:hAnsi="Times New Roman"/>
+          <w:i/>
+          <w:iCs/>
+          <w:noProof/>
+          <w:sz w:val="24"/>
+        </w:rPr>
+        <w:t>Br J Psychiatry</w:t>
+      </w:r>
+      <w:r>
+        <w:rPr>
+          <w:rFonts w:ascii="Times New Roman" w:eastAsia="Times New Roman" w:hAnsi="Times New Roman"/>
+          <w:noProof/>
+          <w:sz w:val="24"/>
+        </w:rPr>
+        <w:t xml:space="preserve"> 2007. DOI:10.1192/bjp.bp.106.031948.</w:t>
+      </w:r>
+    </w:p>
+    <w:p>
+      <w:pPr>
+        <w:widowControl w:val="0"/>
+        <w:autoSpaceDE w:val="0"/>
+        <w:autoSpaceDN w:val="0"/>
+        <w:adjustRightInd w:val="0"/>
+        <w:rPr>
           <w:rFonts w:ascii="Times New Roman" w:hAnsi="Times New Roman"/>
           <w:b/>
           <w:sz w:val="24"/>
@@ -6266,6 +7140,7 @@
           <w:sz w:val="24"/>
           <w:szCs w:val="24"/>
         </w:rPr>
+        <w:lastRenderedPageBreak/>
         <w:t xml:space="preserve">Table 1: </w:t>
       </w:r>
       <w:r>
@@ -6275,25 +7150,7 @@
           <w:sz w:val="24"/>
           <w:szCs w:val="24"/>
         </w:rPr>
-        <w:t xml:space="preserve">Number of deaths, by </w:t>
-      </w:r>
-      <w:r>
-        <w:rPr>
-          <w:rFonts w:ascii="Times New Roman" w:hAnsi="Times New Roman"/>
-          <w:color w:val="000000" w:themeColor="text1"/>
-          <w:sz w:val="24"/>
-          <w:szCs w:val="24"/>
-        </w:rPr>
-        <w:t xml:space="preserve">injury </w:t>
-      </w:r>
-      <w:r>
-        <w:rPr>
-          <w:rFonts w:ascii="Times New Roman" w:hAnsi="Times New Roman"/>
-          <w:color w:val="000000" w:themeColor="text1"/>
-          <w:sz w:val="24"/>
-          <w:szCs w:val="24"/>
-        </w:rPr>
-        <w:t xml:space="preserve">cause of death and sex from 1980 to 2016. </w:t>
+        <w:t xml:space="preserve">Number of deaths, by injury cause of death and sex from 1980 to 2016. </w:t>
       </w:r>
       <w:r>
         <w:rPr>
@@ -6518,17 +7375,7 @@
                 <w:sz w:val="24"/>
                 <w:szCs w:val="24"/>
               </w:rPr>
-              <w:t xml:space="preserve">All </w:t>
-            </w:r>
-            <w:r>
-              <w:rPr>
-                <w:rFonts w:ascii="Times New Roman" w:eastAsia="Times New Roman" w:hAnsi="Times New Roman"/>
-                <w:bCs/>
-                <w:color w:val="000000"/>
-                <w:sz w:val="24"/>
-                <w:szCs w:val="24"/>
-              </w:rPr>
-              <w:t>injuries</w:t>
+              <w:t>All injuries</w:t>
             </w:r>
           </w:p>
         </w:tc>
@@ -8068,11 +8915,11 @@
       </w:pPr>
     </w:p>
     <w:sectPr>
-      <w:headerReference w:type="even" r:id="rId8"/>
-      <w:headerReference w:type="default" r:id="rId9"/>
-      <w:footerReference w:type="even" r:id="rId10"/>
-      <w:footerReference w:type="default" r:id="rId11"/>
-      <w:headerReference w:type="first" r:id="rId12"/>
+      <w:headerReference w:type="even" r:id="rId13"/>
+      <w:headerReference w:type="default" r:id="rId14"/>
+      <w:footerReference w:type="even" r:id="rId15"/>
+      <w:footerReference w:type="default" r:id="rId16"/>
+      <w:headerReference w:type="first" r:id="rId17"/>
       <w:pgSz w:w="11900" w:h="16840"/>
       <w:pgMar w:top="1440" w:right="1440" w:bottom="1440" w:left="1440" w:header="720" w:footer="720" w:gutter="0"/>
       <w:cols w:space="720"/>
@@ -8178,7 +9025,7 @@
         <w:rStyle w:val="PageNumber"/>
         <w:noProof/>
       </w:rPr>
-      <w:t>8</w:t>
+      <w:t>13</w:t>
     </w:r>
     <w:r>
       <w:rPr>
@@ -9587,7 +10434,6 @@
   <w:style w:type="character" w:default="1" w:styleId="DefaultParagraphFont">
     <w:name w:val="Default Paragraph Font"/>
     <w:uiPriority w:val="1"/>
-    <w:semiHidden/>
     <w:unhideWhenUsed/>
   </w:style>
   <w:style w:type="table" w:default="1" w:styleId="TableNormal">
@@ -9910,6 +10756,29 @@
       <w:lang w:val="en-GB"/>
     </w:rPr>
   </w:style>
+  <w:style w:type="character" w:styleId="Hyperlink">
+    <w:name w:val="Hyperlink"/>
+    <w:basedOn w:val="DefaultParagraphFont"/>
+    <w:uiPriority w:val="99"/>
+    <w:unhideWhenUsed/>
+    <w:rsid w:val="003257F8"/>
+    <w:rPr>
+      <w:color w:val="0563C1" w:themeColor="hyperlink"/>
+      <w:u w:val="single"/>
+    </w:rPr>
+  </w:style>
+  <w:style w:type="character" w:styleId="FollowedHyperlink">
+    <w:name w:val="FollowedHyperlink"/>
+    <w:basedOn w:val="DefaultParagraphFont"/>
+    <w:uiPriority w:val="99"/>
+    <w:semiHidden/>
+    <w:unhideWhenUsed/>
+    <w:rsid w:val="00D44AA8"/>
+    <w:rPr>
+      <w:color w:val="954F72" w:themeColor="followedHyperlink"/>
+      <w:u w:val="single"/>
+    </w:rPr>
+  </w:style>
 </w:styles>
 </file>
 
@@ -10179,7 +11048,7 @@
 </file>
 
 <file path=customXml/itemProps1.xml><?xml version="1.0" encoding="utf-8"?>
-<ds:datastoreItem xmlns:ds="http://schemas.openxmlformats.org/officeDocument/2006/customXml" ds:itemID="{6861938E-D1F4-BA46-9A00-23D6718C67AC}">
+<ds:datastoreItem xmlns:ds="http://schemas.openxmlformats.org/officeDocument/2006/customXml" ds:itemID="{78CC7E8D-E0D0-B74C-8A27-454F4C9436A4}">
   <ds:schemaRefs>
     <ds:schemaRef ds:uri="http://schemas.openxmlformats.org/officeDocument/2006/bibliography"/>
   </ds:schemaRefs>

</xml_diff>